<commit_message>
English words added 3.1.0
</commit_message>
<xml_diff>
--- a/Word/Top 1000 Words in Gilaki (English).docx
+++ b/Word/Top 1000 Words in Gilaki (English).docx
@@ -306,22 +306,22 @@
             </w:pPr>
             <w:r/>
             <w:r>
-              <w:t>Bricks</w:t>
-            </w:r>
-          </w:p>
-        </w:tc>
-        <w:tc>
-          <w:tcPr>
-            <w:tcW w:type="dxa" w:w="3544"/>
-            <w:vAlign w:val="center"/>
-          </w:tcPr>
-          <w:p>
-            <w:pPr>
-              <w:jc w:val="right"/>
-            </w:pPr>
-            <w:r/>
-            <w:r>
-              <w:t>آجۊر ديفارˇ جأ کفتن دره</w:t>
+              <w:t>Brick</w:t>
+            </w:r>
+          </w:p>
+        </w:tc>
+        <w:tc>
+          <w:tcPr>
+            <w:tcW w:type="dxa" w:w="3544"/>
+            <w:vAlign w:val="center"/>
+          </w:tcPr>
+          <w:p>
+            <w:pPr>
+              <w:jc w:val="right"/>
+            </w:pPr>
+            <w:r/>
+            <w:r>
+              <w:t>آجۊر ديفار ٚ جأ کفتن دره</w:t>
             </w:r>
           </w:p>
         </w:tc>
@@ -973,68 +973,6 @@
             </w:pPr>
             <w:r/>
             <w:r>
-              <w:t>Don't do something corny</w:t>
-            </w:r>
-          </w:p>
-        </w:tc>
-        <w:tc>
-          <w:tcPr>
-            <w:tcW w:type="dxa" w:w="3544"/>
-            <w:vAlign w:val="center"/>
-          </w:tcPr>
-          <w:p>
-            <w:pPr>
-              <w:jc w:val="right"/>
-            </w:pPr>
-            <w:r/>
-            <w:r>
-              <w:t>Corny</w:t>
-            </w:r>
-          </w:p>
-        </w:tc>
-        <w:tc>
-          <w:tcPr>
-            <w:tcW w:type="dxa" w:w="3544"/>
-            <w:vAlign w:val="center"/>
-          </w:tcPr>
-          <w:p>
-            <w:pPr>
-              <w:jc w:val="right"/>
-            </w:pPr>
-            <w:r/>
-            <w:r>
-              <w:t>أبچˇ کاران کۊدن نوأ</w:t>
-            </w:r>
-          </w:p>
-        </w:tc>
-        <w:tc>
-          <w:tcPr>
-            <w:tcW w:type="dxa" w:w="3544"/>
-            <w:vAlign w:val="center"/>
-          </w:tcPr>
-          <w:p>
-            <w:pPr>
-              <w:jc w:val="right"/>
-            </w:pPr>
-            <w:r/>
-            <w:r>
-              <w:t>أبچ</w:t>
-            </w:r>
-          </w:p>
-        </w:tc>
-      </w:tr>
-      <w:tr>
-        <w:tc>
-          <w:tcPr>
-            <w:tcW w:type="dxa" w:w="3543"/>
-            <w:vAlign w:val="center"/>
-          </w:tcPr>
-          <w:p>
-            <w:pPr>
-              <w:jc w:val="right"/>
-            </w:pPr>
-            <w:r/>
-            <w:r>
               <w:t>It's not like this</w:t>
             </w:r>
           </w:p>
@@ -1375,7 +1313,7 @@
             </w:pPr>
             <w:r/>
             <w:r>
-              <w:t>أ أزازيلˇ زاکانأ فأندر</w:t>
+              <w:t>أ أزازيل ٚ زاکانأ فأندر</w:t>
             </w:r>
           </w:p>
         </w:tc>
@@ -1561,7 +1499,7 @@
             </w:pPr>
             <w:r/>
             <w:r>
-              <w:t>مائي أشبلˇ مرأ کۊکۊ چأکۊنيدي</w:t>
+              <w:t>مائي أشبل ٚ مرأ کۊکۊ چأکۊنيدي</w:t>
             </w:r>
           </w:p>
         </w:tc>
@@ -1685,7 +1623,7 @@
             </w:pPr>
             <w:r/>
             <w:r>
-              <w:t>شيرˇ ألباقي-يأ دۊکۊن جا دۊرۊن</w:t>
+              <w:t>شير ٚ ألباقي-يأ دۊکۊن جا دۊرۊن</w:t>
             </w:r>
           </w:p>
         </w:tc>
@@ -2677,7 +2615,7 @@
             </w:pPr>
             <w:r/>
             <w:r>
-              <w:t>أياز بينيشته گۊلانˇ سر</w:t>
+              <w:t>أياز بينيشته گۊلان ٚ سر</w:t>
             </w:r>
           </w:p>
         </w:tc>
@@ -2709,6 +2647,68 @@
             </w:pPr>
             <w:r/>
             <w:r>
+              <w:t>This pomegranate tsates astringent</w:t>
+            </w:r>
+          </w:p>
+        </w:tc>
+        <w:tc>
+          <w:tcPr>
+            <w:tcW w:type="dxa" w:w="3544"/>
+            <w:vAlign w:val="center"/>
+          </w:tcPr>
+          <w:p>
+            <w:pPr>
+              <w:jc w:val="right"/>
+            </w:pPr>
+            <w:r/>
+            <w:r>
+              <w:t>Astringent</w:t>
+            </w:r>
+          </w:p>
+        </w:tc>
+        <w:tc>
+          <w:tcPr>
+            <w:tcW w:type="dxa" w:w="3544"/>
+            <w:vAlign w:val="center"/>
+          </w:tcPr>
+          <w:p>
+            <w:pPr>
+              <w:jc w:val="right"/>
+            </w:pPr>
+            <w:r/>
+            <w:r>
+              <w:t>أن أنار ٚ مزه أپچه</w:t>
+            </w:r>
+          </w:p>
+        </w:tc>
+        <w:tc>
+          <w:tcPr>
+            <w:tcW w:type="dxa" w:w="3544"/>
+            <w:vAlign w:val="center"/>
+          </w:tcPr>
+          <w:p>
+            <w:pPr>
+              <w:jc w:val="right"/>
+            </w:pPr>
+            <w:r/>
+            <w:r>
+              <w:t>أپچ</w:t>
+            </w:r>
+          </w:p>
+        </w:tc>
+      </w:tr>
+      <w:tr>
+        <w:tc>
+          <w:tcPr>
+            <w:tcW w:type="dxa" w:w="3543"/>
+            <w:vAlign w:val="center"/>
+          </w:tcPr>
+          <w:p>
+            <w:pPr>
+              <w:jc w:val="right"/>
+            </w:pPr>
+            <w:r/>
+            <w:r>
               <w:t>Your rice is very salty</w:t>
             </w:r>
           </w:p>
@@ -3235,7 +3235,7 @@
             </w:pPr>
             <w:r/>
             <w:r>
-              <w:t>أنˇ رختان هرتأ اي ور کفته</w:t>
+              <w:t>أن ٚ رختان هرتأ اي ور کفته</w:t>
             </w:r>
           </w:p>
         </w:tc>
@@ -3669,7 +3669,7 @@
             </w:pPr>
             <w:r/>
             <w:r>
-              <w:t>ناصر ايدفأئي بامؤ اۊتاقˇ دۊرۊن</w:t>
+              <w:t>ناصر ايدفأئي بامؤ اۊتاق ٚ دۊرۊن</w:t>
             </w:r>
           </w:p>
         </w:tc>
@@ -4011,6 +4011,68 @@
             </w:pPr>
             <w:r/>
             <w:r>
+              <w:t>They make chair out of wood</w:t>
+            </w:r>
+          </w:p>
+        </w:tc>
+        <w:tc>
+          <w:tcPr>
+            <w:tcW w:type="dxa" w:w="3544"/>
+            <w:vAlign w:val="center"/>
+          </w:tcPr>
+          <w:p>
+            <w:pPr>
+              <w:jc w:val="right"/>
+            </w:pPr>
+            <w:r/>
+            <w:r>
+              <w:t>Chair</w:t>
+            </w:r>
+          </w:p>
+        </w:tc>
+        <w:tc>
+          <w:tcPr>
+            <w:tcW w:type="dxa" w:w="3544"/>
+            <w:vAlign w:val="center"/>
+          </w:tcPr>
+          <w:p>
+            <w:pPr>
+              <w:jc w:val="right"/>
+            </w:pPr>
+            <w:r/>
+            <w:r>
+              <w:t>أشأن چۊب ٚ جأ ایستۊل چأکۊنيد</w:t>
+            </w:r>
+          </w:p>
+        </w:tc>
+        <w:tc>
+          <w:tcPr>
+            <w:tcW w:type="dxa" w:w="3544"/>
+            <w:vAlign w:val="center"/>
+          </w:tcPr>
+          <w:p>
+            <w:pPr>
+              <w:jc w:val="right"/>
+            </w:pPr>
+            <w:r/>
+            <w:r>
+              <w:t>ايستۊل</w:t>
+            </w:r>
+          </w:p>
+        </w:tc>
+      </w:tr>
+      <w:tr>
+        <w:tc>
+          <w:tcPr>
+            <w:tcW w:type="dxa" w:w="3543"/>
+            <w:vAlign w:val="center"/>
+          </w:tcPr>
+          <w:p>
+            <w:pPr>
+              <w:jc w:val="right"/>
+            </w:pPr>
+            <w:r/>
+            <w:r>
               <w:t>What's your name?</w:t>
             </w:r>
           </w:p>
@@ -5219,7 +5281,7 @@
             </w:pPr>
             <w:r/>
             <w:r>
-              <w:t>سۊمبۊرˇ مأنستن أمي خۊنأ اۊدۊشتن دريد</w:t>
+              <w:t>سۊمبۊر ٚ مأنستن أمي خۊنأ اۊدۊشتن دريد</w:t>
             </w:r>
           </w:p>
         </w:tc>
@@ -5653,7 +5715,7 @@
             </w:pPr>
             <w:r/>
             <w:r>
-              <w:t>مهينˇ کيف اۊيأ نهأ</w:t>
+              <w:t>مهين ٚ کيف اۊيأ نهأ</w:t>
             </w:r>
           </w:p>
         </w:tc>
@@ -6025,7 +6087,7 @@
             </w:pPr>
             <w:r/>
             <w:r>
-              <w:t>مهسا مردˇ ره بؤبؤسته</w:t>
+              <w:t>مهسا مرد ٚ ره بؤبؤسته</w:t>
             </w:r>
           </w:p>
         </w:tc>
@@ -6087,7 +6149,7 @@
             </w:pPr>
             <w:r/>
             <w:r>
-              <w:t>مي کيفˇ بند بؤرسفته</w:t>
+              <w:t>مي کيف ٚ بند بؤرسفته</w:t>
             </w:r>
           </w:p>
         </w:tc>
@@ -6211,7 +6273,7 @@
             </w:pPr>
             <w:r/>
             <w:r>
-              <w:t>ماشينˇ شيشه بؤق بۊکۊده</w:t>
+              <w:t>ماشين ٚ شيشه بؤق بۊکۊده</w:t>
             </w:r>
           </w:p>
         </w:tc>
@@ -6583,7 +6645,7 @@
             </w:pPr>
             <w:r/>
             <w:r>
-              <w:t>أنˇ باقي بمانستهٰ چي بۊکۊنم؟</w:t>
+              <w:t>أن ٚ باقي بمانسته ٰ چي بۊکۊنم؟</w:t>
             </w:r>
           </w:p>
         </w:tc>
@@ -6707,7 +6769,7 @@
             </w:pPr>
             <w:r/>
             <w:r>
-              <w:t>أنˇ پئر أنأ بال بزه</w:t>
+              <w:t>أن ٚ پئر أنأ بال بزه</w:t>
             </w:r>
           </w:p>
         </w:tc>
@@ -7079,7 +7141,7 @@
             </w:pPr>
             <w:r/>
             <w:r>
-              <w:t>يخچال أسبابˇ جأ بتپسته-يه</w:t>
+              <w:t>يخچال أسباب ٚ جأ بتپسته-يه</w:t>
             </w:r>
           </w:p>
         </w:tc>
@@ -7327,7 +7389,7 @@
             </w:pPr>
             <w:r/>
             <w:r>
-              <w:t>کي خۊ بجاوسته آدامسأ تاودأ خيابانˇ دۊرۊن؟</w:t>
+              <w:t>کي خۊ بجاوسته آدامسأ تاودأ خيابان ٚ دۊرۊن؟</w:t>
             </w:r>
           </w:p>
         </w:tc>
@@ -7389,7 +7451,7 @@
             </w:pPr>
             <w:r/>
             <w:r>
-              <w:t>مي دسˇ رگ بجسته</w:t>
+              <w:t>مي دس ٚ رگ بجسته</w:t>
             </w:r>
           </w:p>
         </w:tc>
@@ -7699,7 +7761,7 @@
             </w:pPr>
             <w:r/>
             <w:r>
-              <w:t>أفشينˇ برارزن مي ريفئقه</w:t>
+              <w:t>أفشين ٚ برارزن مي ريفئقه</w:t>
             </w:r>
           </w:p>
         </w:tc>
@@ -8257,7 +8319,7 @@
             </w:pPr>
             <w:r/>
             <w:r>
-              <w:t>ورفˇ سينگيني جأ أ دار بشکفت</w:t>
+              <w:t>ورف ٚ سينگيني جأ أ دار بشکفت</w:t>
             </w:r>
           </w:p>
         </w:tc>
@@ -8319,7 +8381,7 @@
             </w:pPr>
             <w:r/>
             <w:r>
-              <w:t>أن ٚ بل بلˇ گۊشأ فأندر</w:t>
+              <w:t>أن ٚ بل بل ٚ گۊشأ فأندر</w:t>
             </w:r>
           </w:p>
         </w:tc>
@@ -8629,7 +8691,7 @@
             </w:pPr>
             <w:r/>
             <w:r>
-              <w:t>بندامˇ آدمˇ مرأ نوأسي نيشتن</w:t>
+              <w:t>بندام ٚ آدم ٚ مرأ نوأسي نيشتن</w:t>
             </w:r>
           </w:p>
         </w:tc>
@@ -9001,7 +9063,7 @@
             </w:pPr>
             <w:r/>
             <w:r>
-              <w:t>تۊ ناصرˇ أمرأ بي</w:t>
+              <w:t>تۊ ناصر ٚ أمرأ بي</w:t>
             </w:r>
           </w:p>
         </w:tc>
@@ -9187,7 +9249,7 @@
             </w:pPr>
             <w:r/>
             <w:r>
-              <w:t>گيلانˇ بجاران همه بي پا بؤستن دره</w:t>
+              <w:t>گيلان ٚ بجاران همه بي پا بؤستن دره</w:t>
             </w:r>
           </w:p>
         </w:tc>
@@ -9869,7 +9931,7 @@
             </w:pPr>
             <w:r/>
             <w:r>
-              <w:t>أ کيتابˇ بينيويشته-کس کيسه؟</w:t>
+              <w:t>أ کيتاب ٚ بينيويشته-کس کيسه؟</w:t>
             </w:r>
           </w:p>
         </w:tc>
@@ -10117,7 +10179,7 @@
             </w:pPr>
             <w:r/>
             <w:r>
-              <w:t>أنقد بجارکار بۊکۊدد أشانˇ کمر بچمسته دأره</w:t>
+              <w:t>أنقد بجارکار بۊکۊدد أشان ٚ کمر بچمسته دأره</w:t>
             </w:r>
           </w:p>
         </w:tc>
@@ -10241,7 +10303,7 @@
             </w:pPr>
             <w:r/>
             <w:r>
-              <w:t>کارن بچکسته فني کارانˇ ره</w:t>
+              <w:t>کارن بچکسته فني کاران ٚ ره</w:t>
             </w:r>
           </w:p>
         </w:tc>
@@ -11729,7 +11791,7 @@
             </w:pPr>
             <w:r/>
             <w:r>
-              <w:t>أشان خأئيد همهٰ بۊکۊشيد</w:t>
+              <w:t>أشان خأئيد همه ٰ بۊکۊشيد</w:t>
             </w:r>
           </w:p>
         </w:tc>
@@ -12133,6 +12195,68 @@
             </w:pPr>
             <w:r/>
             <w:r>
+              <w:t>Send me this picture</w:t>
+            </w:r>
+          </w:p>
+        </w:tc>
+        <w:tc>
+          <w:tcPr>
+            <w:tcW w:type="dxa" w:w="3544"/>
+            <w:vAlign w:val="center"/>
+          </w:tcPr>
+          <w:p>
+            <w:pPr>
+              <w:jc w:val="right"/>
+            </w:pPr>
+            <w:r/>
+            <w:r>
+              <w:t>Picture</w:t>
+            </w:r>
+          </w:p>
+        </w:tc>
+        <w:tc>
+          <w:tcPr>
+            <w:tcW w:type="dxa" w:w="3544"/>
+            <w:vAlign w:val="center"/>
+          </w:tcPr>
+          <w:p>
+            <w:pPr>
+              <w:jc w:val="right"/>
+            </w:pPr>
+            <w:r/>
+            <w:r>
+              <w:t>أن تاتایيأ مرأ اۊسه کۊن</w:t>
+            </w:r>
+          </w:p>
+        </w:tc>
+        <w:tc>
+          <w:tcPr>
+            <w:tcW w:type="dxa" w:w="3544"/>
+            <w:vAlign w:val="center"/>
+          </w:tcPr>
+          <w:p>
+            <w:pPr>
+              <w:jc w:val="right"/>
+            </w:pPr>
+            <w:r/>
+            <w:r>
+              <w:t>تاتایي</w:t>
+            </w:r>
+          </w:p>
+        </w:tc>
+      </w:tr>
+      <w:tr>
+        <w:tc>
+          <w:tcPr>
+            <w:tcW w:type="dxa" w:w="3543"/>
+            <w:vAlign w:val="center"/>
+          </w:tcPr>
+          <w:p>
+            <w:pPr>
+              <w:jc w:val="right"/>
+            </w:pPr>
+            <w:r/>
+            <w:r>
               <w:t>Go home quickly</w:t>
             </w:r>
           </w:p>
@@ -12225,7 +12349,7 @@
             </w:pPr>
             <w:r/>
             <w:r>
-              <w:t>أنˇ کردˇکار همهˈ اۊنˇ جأ تارانه</w:t>
+              <w:t>أن ٚ کرد ٚکار همهˈ اۊن ٚ جأ تارانه</w:t>
             </w:r>
           </w:p>
         </w:tc>
@@ -12597,7 +12721,7 @@
             </w:pPr>
             <w:r/>
             <w:r>
-              <w:t>ايجۊر غذا خۊري آدمˇ تامأ دکفه</w:t>
+              <w:t>ايجۊر غذا خۊري آدم ٚ تامأ دکفه</w:t>
             </w:r>
           </w:p>
         </w:tc>
@@ -12969,22 +13093,22 @@
             </w:pPr>
             <w:r/>
             <w:r>
-              <w:t>ترˇ راکه مرأ دکفته أمي دۊمبال</w:t>
-            </w:r>
-          </w:p>
-        </w:tc>
-        <w:tc>
-          <w:tcPr>
-            <w:tcW w:type="dxa" w:w="3544"/>
-            <w:vAlign w:val="center"/>
-          </w:tcPr>
-          <w:p>
-            <w:pPr>
-              <w:jc w:val="right"/>
-            </w:pPr>
-            <w:r/>
-            <w:r>
-              <w:t>ترˇ راکه</w:t>
+              <w:t>تر ٚ راکه مرأ دکفته أمي دۊمبال</w:t>
+            </w:r>
+          </w:p>
+        </w:tc>
+        <w:tc>
+          <w:tcPr>
+            <w:tcW w:type="dxa" w:w="3544"/>
+            <w:vAlign w:val="center"/>
+          </w:tcPr>
+          <w:p>
+            <w:pPr>
+              <w:jc w:val="right"/>
+            </w:pPr>
+            <w:r/>
+            <w:r>
+              <w:t>تر ٚ راکه</w:t>
             </w:r>
           </w:p>
         </w:tc>
@@ -13031,22 +13155,22 @@
             </w:pPr>
             <w:r/>
             <w:r>
-              <w:t>ترˇ چسب بۊشۊ</w:t>
-            </w:r>
-          </w:p>
-        </w:tc>
-        <w:tc>
-          <w:tcPr>
-            <w:tcW w:type="dxa" w:w="3544"/>
-            <w:vAlign w:val="center"/>
-          </w:tcPr>
-          <w:p>
-            <w:pPr>
-              <w:jc w:val="right"/>
-            </w:pPr>
-            <w:r/>
-            <w:r>
-              <w:t>ترˇ چسب</w:t>
+              <w:t>تر ٚ چسب بۊشۊ</w:t>
+            </w:r>
+          </w:p>
+        </w:tc>
+        <w:tc>
+          <w:tcPr>
+            <w:tcW w:type="dxa" w:w="3544"/>
+            <w:vAlign w:val="center"/>
+          </w:tcPr>
+          <w:p>
+            <w:pPr>
+              <w:jc w:val="right"/>
+            </w:pPr>
+            <w:r/>
+            <w:r>
+              <w:t>تر ٚ چسب</w:t>
             </w:r>
           </w:p>
         </w:tc>
@@ -13279,22 +13403,22 @@
             </w:pPr>
             <w:r/>
             <w:r>
-              <w:t>بۊشؤم مي مأرˇ خبرأگير تسکˇ ديل بۊ</w:t>
-            </w:r>
-          </w:p>
-        </w:tc>
-        <w:tc>
-          <w:tcPr>
-            <w:tcW w:type="dxa" w:w="3544"/>
-            <w:vAlign w:val="center"/>
-          </w:tcPr>
-          <w:p>
-            <w:pPr>
-              <w:jc w:val="right"/>
-            </w:pPr>
-            <w:r/>
-            <w:r>
-              <w:t>تسکˇ ديل</w:t>
+              <w:t>بۊشؤم مي مأر ٚ خبرأگير تسک ٚ ديل بۊ</w:t>
+            </w:r>
+          </w:p>
+        </w:tc>
+        <w:tc>
+          <w:tcPr>
+            <w:tcW w:type="dxa" w:w="3544"/>
+            <w:vAlign w:val="center"/>
+          </w:tcPr>
+          <w:p>
+            <w:pPr>
+              <w:jc w:val="right"/>
+            </w:pPr>
+            <w:r/>
+            <w:r>
+              <w:t>تسک ٚ ديل</w:t>
             </w:r>
           </w:p>
         </w:tc>
@@ -13589,7 +13713,7 @@
             </w:pPr>
             <w:r/>
             <w:r>
-              <w:t>داوۊدأ ترسأ گيره أ تنگامˇ کۊچهˈنأ دٚواره</w:t>
+              <w:t>داوۊدأ ترسأ گيره أ تنگام ٚ کۊچهˈنأ دٚواره</w:t>
             </w:r>
           </w:p>
         </w:tc>
@@ -13961,7 +14085,7 @@
             </w:pPr>
             <w:r/>
             <w:r>
-              <w:t>زاکانˇ تيتالي ره کيتاب بخأنيد</w:t>
+              <w:t>زاکان ٚ تيتالي ره کيتاب بخأنيد</w:t>
             </w:r>
           </w:p>
         </w:tc>
@@ -14705,7 +14829,7 @@
             </w:pPr>
             <w:r/>
             <w:r>
-              <w:t>پارچهˈ همهˈ تۊرتۊره ٰ کۊد</w:t>
+              <w:t>پارچهˈ همهˈ تۊرتۊره  ٰ کۊد</w:t>
             </w:r>
           </w:p>
         </w:tc>
@@ -14891,7 +15015,7 @@
             </w:pPr>
             <w:r/>
             <w:r>
-              <w:t>من گيلانˇ تۊقايم</w:t>
+              <w:t>من گيلان ٚ تۊقايم</w:t>
             </w:r>
           </w:p>
         </w:tc>
@@ -15325,7 +15449,7 @@
             </w:pPr>
             <w:r/>
             <w:r>
-              <w:t>کيشکائانأ دۊمبالأ کۊني أشانˇ مأر ترأ تۊک گيره</w:t>
+              <w:t>کيشکائانأ دۊمبالأ کۊني أشان ٚ مأر ترأ تۊک گيره</w:t>
             </w:r>
           </w:p>
         </w:tc>
@@ -15635,7 +15759,7 @@
             </w:pPr>
             <w:r/>
             <w:r>
-              <w:t>نادرˇ جأ فگيفتم</w:t>
+              <w:t>نادر ٚ جأ فگيفتم</w:t>
             </w:r>
           </w:p>
         </w:tc>
@@ -15821,7 +15945,7 @@
             </w:pPr>
             <w:r/>
             <w:r>
-              <w:t>تي وسيلهٰن کابينتˇ جؤر نهأ</w:t>
+              <w:t>تي وسيله ٰن کابينت ٚ جؤر نهأ</w:t>
             </w:r>
           </w:p>
         </w:tc>
@@ -15853,6 +15977,68 @@
             </w:pPr>
             <w:r/>
             <w:r>
+              <w:t>Upload this picture</w:t>
+            </w:r>
+          </w:p>
+        </w:tc>
+        <w:tc>
+          <w:tcPr>
+            <w:tcW w:type="dxa" w:w="3544"/>
+            <w:vAlign w:val="center"/>
+          </w:tcPr>
+          <w:p>
+            <w:pPr>
+              <w:jc w:val="right"/>
+            </w:pPr>
+            <w:r/>
+            <w:r>
+              <w:t>Upload</w:t>
+            </w:r>
+          </w:p>
+        </w:tc>
+        <w:tc>
+          <w:tcPr>
+            <w:tcW w:type="dxa" w:w="3544"/>
+            <w:vAlign w:val="center"/>
+          </w:tcPr>
+          <w:p>
+            <w:pPr>
+              <w:jc w:val="right"/>
+            </w:pPr>
+            <w:r/>
+            <w:r>
+              <w:t>أن تاتایيأ جؤرأکش</w:t>
+            </w:r>
+          </w:p>
+        </w:tc>
+        <w:tc>
+          <w:tcPr>
+            <w:tcW w:type="dxa" w:w="3544"/>
+            <w:vAlign w:val="center"/>
+          </w:tcPr>
+          <w:p>
+            <w:pPr>
+              <w:jc w:val="right"/>
+            </w:pPr>
+            <w:r/>
+            <w:r>
+              <w:t>جؤرأکش</w:t>
+            </w:r>
+          </w:p>
+        </w:tc>
+      </w:tr>
+      <w:tr>
+        <w:tc>
+          <w:tcPr>
+            <w:tcW w:type="dxa" w:w="3543"/>
+            <w:vAlign w:val="center"/>
+          </w:tcPr>
+          <w:p>
+            <w:pPr>
+              <w:jc w:val="right"/>
+            </w:pPr>
+            <w:r/>
+            <w:r>
               <w:t>When we told him/her, he/she left so fast</w:t>
             </w:r>
           </w:p>
@@ -16007,7 +16193,7 @@
             </w:pPr>
             <w:r/>
             <w:r>
-              <w:t>گيلان تالش ؤ گيلکˇ جاجيگايه</w:t>
+              <w:t>گيلان تالش ؤ گيلک ٚ جاجيگايه</w:t>
             </w:r>
           </w:p>
         </w:tc>
@@ -16379,7 +16565,7 @@
             </w:pPr>
             <w:r/>
             <w:r>
-              <w:t>شباندˇ رۊز کرأ جنگستن دريم</w:t>
+              <w:t>شباند ٚ رۊز کرأ جنگستن دريم</w:t>
             </w:r>
           </w:p>
         </w:tc>
@@ -16627,7 +16813,7 @@
             </w:pPr>
             <w:r/>
             <w:r>
-              <w:t>خۊ وسيلهٰنأ جيجاماما کۊدن دره</w:t>
+              <w:t>خۊ وسيله ٰنأ جيجاماما کۊدن دره</w:t>
             </w:r>
           </w:p>
         </w:tc>
@@ -16721,6 +16907,68 @@
             </w:pPr>
             <w:r/>
             <w:r>
+              <w:t>Has the movie download?</w:t>
+            </w:r>
+          </w:p>
+        </w:tc>
+        <w:tc>
+          <w:tcPr>
+            <w:tcW w:type="dxa" w:w="3544"/>
+            <w:vAlign w:val="center"/>
+          </w:tcPr>
+          <w:p>
+            <w:pPr>
+              <w:jc w:val="right"/>
+            </w:pPr>
+            <w:r/>
+            <w:r>
+              <w:t>Download</w:t>
+            </w:r>
+          </w:p>
+        </w:tc>
+        <w:tc>
+          <w:tcPr>
+            <w:tcW w:type="dxa" w:w="3544"/>
+            <w:vAlign w:val="center"/>
+          </w:tcPr>
+          <w:p>
+            <w:pPr>
+              <w:jc w:val="right"/>
+            </w:pPr>
+            <w:r/>
+            <w:r>
+              <w:t>فئلم جيرأکش بۊبؤسته؟</w:t>
+            </w:r>
+          </w:p>
+        </w:tc>
+        <w:tc>
+          <w:tcPr>
+            <w:tcW w:type="dxa" w:w="3544"/>
+            <w:vAlign w:val="center"/>
+          </w:tcPr>
+          <w:p>
+            <w:pPr>
+              <w:jc w:val="right"/>
+            </w:pPr>
+            <w:r/>
+            <w:r>
+              <w:t>جيرأکش</w:t>
+            </w:r>
+          </w:p>
+        </w:tc>
+      </w:tr>
+      <w:tr>
+        <w:tc>
+          <w:tcPr>
+            <w:tcW w:type="dxa" w:w="3543"/>
+            <w:vAlign w:val="center"/>
+          </w:tcPr>
+          <w:p>
+            <w:pPr>
+              <w:jc w:val="right"/>
+            </w:pPr>
+            <w:r/>
+            <w:r>
               <w:t>We were walking on the snow suddenly we slipped</w:t>
             </w:r>
           </w:p>
@@ -16751,7 +16999,7 @@
             </w:pPr>
             <w:r/>
             <w:r>
-              <w:t>ورفˇ سرأ شؤن ديبيم هأ ايوار جيليسکستيم</w:t>
+              <w:t>ورف ٚ سرأ شؤن ديبيم هأ ايوار جيليسکستيم</w:t>
             </w:r>
           </w:p>
         </w:tc>
@@ -16813,7 +17061,7 @@
             </w:pPr>
             <w:r/>
             <w:r>
-              <w:t>هر کي شاد نبه أنˇ ديل جيميره</w:t>
+              <w:t>هر کي شاد نبه أن ٚ ديل جيميره</w:t>
             </w:r>
           </w:p>
         </w:tc>
@@ -17123,7 +17371,7 @@
             </w:pPr>
             <w:r/>
             <w:r>
-              <w:t>خۊ پۊلانأ فرشˇ جير جۊخۊسانه</w:t>
+              <w:t>خۊ پۊلانأ فرش ٚ جير جۊخۊسانه</w:t>
             </w:r>
           </w:p>
         </w:tc>
@@ -17185,7 +17433,7 @@
             </w:pPr>
             <w:r/>
             <w:r>
-              <w:t>بۊشؤ دارˇ پۊشت جۊخۊفت</w:t>
+              <w:t>بۊشؤ دار ٚ پۊشت جۊخۊفت</w:t>
             </w:r>
           </w:p>
         </w:tc>
@@ -17495,7 +17743,7 @@
             </w:pPr>
             <w:r/>
             <w:r>
-              <w:t>تي سۊرخˇ جۊلأ قۊربان</w:t>
+              <w:t>تي سۊرخ ٚ جۊلأ قۊربان</w:t>
             </w:r>
           </w:p>
         </w:tc>
@@ -17929,22 +18177,22 @@
             </w:pPr>
             <w:r/>
             <w:r>
-              <w:t>تي حقˇ سأيأ بۊکۊن آخربسر چأکۊده به</w:t>
-            </w:r>
-          </w:p>
-        </w:tc>
-        <w:tc>
-          <w:tcPr>
-            <w:tcW w:type="dxa" w:w="3544"/>
-            <w:vAlign w:val="center"/>
-          </w:tcPr>
-          <w:p>
-            <w:pPr>
-              <w:jc w:val="right"/>
-            </w:pPr>
-            <w:r/>
-            <w:r>
-              <w:t>حقˇ سأى</w:t>
+              <w:t>تي حق ٚ سأيأ بۊکۊن آخربسر چأکۊده به</w:t>
+            </w:r>
+          </w:p>
+        </w:tc>
+        <w:tc>
+          <w:tcPr>
+            <w:tcW w:type="dxa" w:w="3544"/>
+            <w:vAlign w:val="center"/>
+          </w:tcPr>
+          <w:p>
+            <w:pPr>
+              <w:jc w:val="right"/>
+            </w:pPr>
+            <w:r/>
+            <w:r>
+              <w:t>حق ٚ سأى</w:t>
             </w:r>
           </w:p>
         </w:tc>
@@ -18363,7 +18611,7 @@
             </w:pPr>
             <w:r/>
             <w:r>
-              <w:t>مي کيفˇ بند خؤره خؤره بؤرسفت</w:t>
+              <w:t>مي کيف ٚ بند خؤره خؤره بؤرسفت</w:t>
             </w:r>
           </w:p>
         </w:tc>
@@ -18735,22 +18983,22 @@
             </w:pPr>
             <w:r/>
             <w:r>
-              <w:t>حسۊدˇ آدم خاصˇ بخت نيبه</w:t>
-            </w:r>
-          </w:p>
-        </w:tc>
-        <w:tc>
-          <w:tcPr>
-            <w:tcW w:type="dxa" w:w="3544"/>
-            <w:vAlign w:val="center"/>
-          </w:tcPr>
-          <w:p>
-            <w:pPr>
-              <w:jc w:val="right"/>
-            </w:pPr>
-            <w:r/>
-            <w:r>
-              <w:t>خاصˇ بخت</w:t>
+              <w:t>حسۊد ٚ آدم خاص ٚ بخت نيبه</w:t>
+            </w:r>
+          </w:p>
+        </w:tc>
+        <w:tc>
+          <w:tcPr>
+            <w:tcW w:type="dxa" w:w="3544"/>
+            <w:vAlign w:val="center"/>
+          </w:tcPr>
+          <w:p>
+            <w:pPr>
+              <w:jc w:val="right"/>
+            </w:pPr>
+            <w:r/>
+            <w:r>
+              <w:t>خاص ٚ بخت</w:t>
             </w:r>
           </w:p>
         </w:tc>
@@ -19231,22 +19479,22 @@
             </w:pPr>
             <w:r/>
             <w:r>
-              <w:t>اۊ خرتˇ خشالانأ فيشأن</w:t>
-            </w:r>
-          </w:p>
-        </w:tc>
-        <w:tc>
-          <w:tcPr>
-            <w:tcW w:type="dxa" w:w="3544"/>
-            <w:vAlign w:val="center"/>
-          </w:tcPr>
-          <w:p>
-            <w:pPr>
-              <w:jc w:val="right"/>
-            </w:pPr>
-            <w:r/>
-            <w:r>
-              <w:t>خرتˇ خشال</w:t>
+              <w:t>اۊ خرت ٚ خشالانأ فيشأن</w:t>
+            </w:r>
+          </w:p>
+        </w:tc>
+        <w:tc>
+          <w:tcPr>
+            <w:tcW w:type="dxa" w:w="3544"/>
+            <w:vAlign w:val="center"/>
+          </w:tcPr>
+          <w:p>
+            <w:pPr>
+              <w:jc w:val="right"/>
+            </w:pPr>
+            <w:r/>
+            <w:r>
+              <w:t>خرت ٚ خشال</w:t>
             </w:r>
           </w:p>
         </w:tc>
@@ -19727,7 +19975,7 @@
             </w:pPr>
             <w:r/>
             <w:r>
-              <w:t>هرکي خۊ ماشينˇ مرأ بأيه</w:t>
+              <w:t>هرکي خۊ ماشين ٚ مرأ بأيه</w:t>
             </w:r>
           </w:p>
         </w:tc>
@@ -20099,7 +20347,7 @@
             </w:pPr>
             <w:r/>
             <w:r>
-              <w:t>زأکˇ ره لالائي بيگي زۊتر خۊسه</w:t>
+              <w:t>زأک ٚ ره لالائي بيگي زۊتر خۊسه</w:t>
             </w:r>
           </w:p>
         </w:tc>
@@ -20223,7 +20471,7 @@
             </w:pPr>
             <w:r/>
             <w:r>
-              <w:t>أمان أشانأ دعوت نيگيفته بيم، خۊشانه بامؤبيد</w:t>
+              <w:t>أمان أشانأ وأده نيگيفته بيم، خۊشانه بامؤبيد</w:t>
             </w:r>
           </w:p>
         </w:tc>
@@ -20781,22 +21029,22 @@
             </w:pPr>
             <w:r/>
             <w:r>
-              <w:t>اينفر کرأ دؤرˇ شرˇ جأ أيه</w:t>
-            </w:r>
-          </w:p>
-        </w:tc>
-        <w:tc>
-          <w:tcPr>
-            <w:tcW w:type="dxa" w:w="3544"/>
-            <w:vAlign w:val="center"/>
-          </w:tcPr>
-          <w:p>
-            <w:pPr>
-              <w:jc w:val="right"/>
-            </w:pPr>
-            <w:r/>
-            <w:r>
-              <w:t>دؤرˇ شر</w:t>
+              <w:t>اينفر کرأ دؤر ٚ شر ٚ جأ أيه</w:t>
+            </w:r>
+          </w:p>
+        </w:tc>
+        <w:tc>
+          <w:tcPr>
+            <w:tcW w:type="dxa" w:w="3544"/>
+            <w:vAlign w:val="center"/>
+          </w:tcPr>
+          <w:p>
+            <w:pPr>
+              <w:jc w:val="right"/>
+            </w:pPr>
+            <w:r/>
+            <w:r>
+              <w:t>دؤر ٚ شر</w:t>
             </w:r>
           </w:p>
         </w:tc>
@@ -20843,7 +21091,7 @@
             </w:pPr>
             <w:r/>
             <w:r>
-              <w:t>مي زيبيلˇ تان دؤرسفت</w:t>
+              <w:t>مي زيبيل ٚ تان دؤرسفت</w:t>
             </w:r>
           </w:p>
         </w:tc>
@@ -21525,22 +21773,22 @@
             </w:pPr>
             <w:r/>
             <w:r>
-              <w:t>بعضي-يانˇ داشتˇ دارائي-يأ ايشماردن نشأ</w:t>
-            </w:r>
-          </w:p>
-        </w:tc>
-        <w:tc>
-          <w:tcPr>
-            <w:tcW w:type="dxa" w:w="3544"/>
-            <w:vAlign w:val="center"/>
-          </w:tcPr>
-          <w:p>
-            <w:pPr>
-              <w:jc w:val="right"/>
-            </w:pPr>
-            <w:r/>
-            <w:r>
-              <w:t>داشتˇ دارائي</w:t>
+              <w:t>بعضي-يان ٚ داشت ٚ دارائي-يأ ايشماردن نشأ</w:t>
+            </w:r>
+          </w:p>
+        </w:tc>
+        <w:tc>
+          <w:tcPr>
+            <w:tcW w:type="dxa" w:w="3544"/>
+            <w:vAlign w:val="center"/>
+          </w:tcPr>
+          <w:p>
+            <w:pPr>
+              <w:jc w:val="right"/>
+            </w:pPr>
+            <w:r/>
+            <w:r>
+              <w:t>داشت ٚ دارائي</w:t>
             </w:r>
           </w:p>
         </w:tc>
@@ -22021,7 +22269,7 @@
             </w:pPr>
             <w:r/>
             <w:r>
-              <w:t>ايتأ درازˇ راشي-يأ دٚوارستيم</w:t>
+              <w:t>ايتأ دراز ٚ راشي-يأ دٚوارستيم</w:t>
             </w:r>
           </w:p>
         </w:tc>
@@ -22393,7 +22641,7 @@
             </w:pPr>
             <w:r/>
             <w:r>
-              <w:t>أ خۊمˇ مئن آب دره</w:t>
+              <w:t>أ خۊم ٚ مئن آب دره</w:t>
             </w:r>
           </w:p>
         </w:tc>
@@ -22827,22 +23075,22 @@
             </w:pPr>
             <w:r/>
             <w:r>
-              <w:t>مي دسˇ تان مرأ خارش کۊنه</w:t>
-            </w:r>
-          </w:p>
-        </w:tc>
-        <w:tc>
-          <w:tcPr>
-            <w:tcW w:type="dxa" w:w="3544"/>
-            <w:vAlign w:val="center"/>
-          </w:tcPr>
-          <w:p>
-            <w:pPr>
-              <w:jc w:val="right"/>
-            </w:pPr>
-            <w:r/>
-            <w:r>
-              <w:t>دسˇ تان</w:t>
+              <w:t>مي دس ٚ تان مرأ خارش کۊنه</w:t>
+            </w:r>
+          </w:p>
+        </w:tc>
+        <w:tc>
+          <w:tcPr>
+            <w:tcW w:type="dxa" w:w="3544"/>
+            <w:vAlign w:val="center"/>
+          </w:tcPr>
+          <w:p>
+            <w:pPr>
+              <w:jc w:val="right"/>
+            </w:pPr>
+            <w:r/>
+            <w:r>
+              <w:t>دس ٚ تان</w:t>
             </w:r>
           </w:p>
         </w:tc>
@@ -24129,7 +24377,7 @@
             </w:pPr>
             <w:r/>
             <w:r>
-              <w:t>نيما حيسابˇ دۊرۊن پۊل ديني-يه</w:t>
+              <w:t>نيما حيساب ٚ دۊرۊن پۊل ديني-يه</w:t>
             </w:r>
           </w:p>
         </w:tc>
@@ -24315,7 +24563,7 @@
             </w:pPr>
             <w:r/>
             <w:r>
-              <w:t>ديرۊ شيمي کۊچهٰ دٚوارستم</w:t>
+              <w:t>ديرۊ شيمي کۊچه ٰ دٚوارستم</w:t>
             </w:r>
           </w:p>
         </w:tc>
@@ -25183,7 +25431,7 @@
             </w:pPr>
             <w:r/>
             <w:r>
-              <w:t>أنأ هأتؤ دۊرۊسته أنˇ جأ سر بنه</w:t>
+              <w:t>أنأ هأتؤ دۊرۊسته أن ٚ جأ سر بنه</w:t>
             </w:r>
           </w:p>
         </w:tc>
@@ -25245,7 +25493,7 @@
             </w:pPr>
             <w:r/>
             <w:r>
-              <w:t>خۊ اۊتاقˇ دۊرۊن ايسأ</w:t>
+              <w:t>خۊ اۊتاق ٚ دۊرۊن ايسأ</w:t>
             </w:r>
           </w:p>
         </w:tc>
@@ -25741,7 +25989,7 @@
             </w:pPr>
             <w:r/>
             <w:r>
-              <w:t>أشانأ چسبˇ چۊ مرأ دۊچکان</w:t>
+              <w:t>أشانأ چسب ٚ چۊ مرأ دۊچکان</w:t>
             </w:r>
           </w:p>
         </w:tc>
@@ -25803,7 +26051,7 @@
             </w:pPr>
             <w:r/>
             <w:r>
-              <w:t>مأمدˇ أمرأ بۊشۊ دۊکان</w:t>
+              <w:t>مأمد ٚ أمرأ بۊشۊ دۊکان</w:t>
             </w:r>
           </w:p>
         </w:tc>
@@ -26237,7 +26485,7 @@
             </w:pPr>
             <w:r/>
             <w:r>
-              <w:t>أنˇ مۊ راته</w:t>
+              <w:t>أن ٚ مۊ راته</w:t>
             </w:r>
           </w:p>
         </w:tc>
@@ -26314,7 +26562,7 @@
             </w:pPr>
             <w:r/>
             <w:r>
-              <w:t>رادˇوار</w:t>
+              <w:t>راد ٚوار</w:t>
             </w:r>
           </w:p>
         </w:tc>
@@ -27787,7 +28035,7 @@
             </w:pPr>
             <w:r/>
             <w:r>
-              <w:t>مي برارˇ ره بۊشؤم زنخازي</w:t>
+              <w:t>مي برار ٚ ره بۊشؤم زنخازي</w:t>
             </w:r>
           </w:p>
         </w:tc>
@@ -27911,7 +28159,7 @@
             </w:pPr>
             <w:r/>
             <w:r>
-              <w:t>أسأ زواله خابˇ مؤقه-يه</w:t>
+              <w:t>أسأ زواله خاب ٚ مؤقه-يه</w:t>
             </w:r>
           </w:p>
         </w:tc>
@@ -28531,7 +28779,7 @@
             </w:pPr>
             <w:r/>
             <w:r>
-              <w:t>تي وسيلهٰنأ بنه ميز ٚ سر</w:t>
+              <w:t>تي وسيله ٰنأ بنه ميز ٚ سر</w:t>
             </w:r>
           </w:p>
         </w:tc>
@@ -28655,22 +28903,22 @@
             </w:pPr>
             <w:r/>
             <w:r>
-              <w:t>مي سرˇ کؤره مرأ در کۊنه</w:t>
-            </w:r>
-          </w:p>
-        </w:tc>
-        <w:tc>
-          <w:tcPr>
-            <w:tcW w:type="dxa" w:w="3544"/>
-            <w:vAlign w:val="center"/>
-          </w:tcPr>
-          <w:p>
-            <w:pPr>
-              <w:jc w:val="right"/>
-            </w:pPr>
-            <w:r/>
-            <w:r>
-              <w:t>سرˇ کؤره</w:t>
+              <w:t>مي سر ٚ کؤره مرأ در کۊنه</w:t>
+            </w:r>
+          </w:p>
+        </w:tc>
+        <w:tc>
+          <w:tcPr>
+            <w:tcW w:type="dxa" w:w="3544"/>
+            <w:vAlign w:val="center"/>
+          </w:tcPr>
+          <w:p>
+            <w:pPr>
+              <w:jc w:val="right"/>
+            </w:pPr>
+            <w:r/>
+            <w:r>
+              <w:t>سر ٚ کؤره</w:t>
             </w:r>
           </w:p>
         </w:tc>
@@ -29183,6 +29431,68 @@
             </w:pPr>
             <w:r/>
             <w:r>
+              <w:t>The weather has turned cold</w:t>
+            </w:r>
+          </w:p>
+        </w:tc>
+        <w:tc>
+          <w:tcPr>
+            <w:tcW w:type="dxa" w:w="3544"/>
+            <w:vAlign w:val="center"/>
+          </w:tcPr>
+          <w:p>
+            <w:pPr>
+              <w:jc w:val="right"/>
+            </w:pPr>
+            <w:r/>
+            <w:r>
+              <w:t>Has Turned Cold</w:t>
+            </w:r>
+          </w:p>
+        </w:tc>
+        <w:tc>
+          <w:tcPr>
+            <w:tcW w:type="dxa" w:w="3544"/>
+            <w:vAlign w:val="center"/>
+          </w:tcPr>
+          <w:p>
+            <w:pPr>
+              <w:jc w:val="right"/>
+            </w:pPr>
+            <w:r/>
+            <w:r>
+              <w:t>هوا سردأ کۊده</w:t>
+            </w:r>
+          </w:p>
+        </w:tc>
+        <w:tc>
+          <w:tcPr>
+            <w:tcW w:type="dxa" w:w="3544"/>
+            <w:vAlign w:val="center"/>
+          </w:tcPr>
+          <w:p>
+            <w:pPr>
+              <w:jc w:val="right"/>
+            </w:pPr>
+            <w:r/>
+            <w:r>
+              <w:t>سردأ کۊده</w:t>
+            </w:r>
+          </w:p>
+        </w:tc>
+      </w:tr>
+      <w:tr>
+        <w:tc>
+          <w:tcPr>
+            <w:tcW w:type="dxa" w:w="3543"/>
+            <w:vAlign w:val="center"/>
+          </w:tcPr>
+          <w:p>
+            <w:pPr>
+              <w:jc w:val="right"/>
+            </w:pPr>
+            <w:r/>
+            <w:r>
               <w:t>Go bring the ladder</w:t>
             </w:r>
           </w:p>
@@ -29833,7 +30143,7 @@
             </w:pPr>
             <w:r/>
             <w:r>
-              <w:t>اۊ سيفيدˇ کفشأ خأيم</w:t>
+              <w:t>اۊ سيفيد ٚ کفشأ خأيم</w:t>
             </w:r>
           </w:p>
         </w:tc>
@@ -30019,7 +30329,7 @@
             </w:pPr>
             <w:r/>
             <w:r>
-              <w:t>سٚفره ٰ بۊشؤستم</w:t>
+              <w:t>سٚفره  ٰ بۊشؤستم</w:t>
             </w:r>
           </w:p>
         </w:tc>
@@ -30205,7 +30515,7 @@
             </w:pPr>
             <w:r/>
             <w:r>
-              <w:t>سکان پيچائانˇ وأسي لاب کۊديد</w:t>
+              <w:t>سکان پيچائان ٚ وأسي لاب کۊديد</w:t>
             </w:r>
           </w:p>
         </w:tc>
@@ -30639,7 +30949,7 @@
             </w:pPr>
             <w:r/>
             <w:r>
-              <w:t>أ سۊرخˇ پرهنأ دۊکۊن</w:t>
+              <w:t>أ سۊرخ ٚ پرهنأ دۊکۊن</w:t>
             </w:r>
           </w:p>
         </w:tc>
@@ -30825,7 +31135,7 @@
             </w:pPr>
             <w:r/>
             <w:r>
-              <w:t>کابينتˇ جأ سۊماپالانأ مرأ فأدن</w:t>
+              <w:t>کابينت ٚ جأ سۊماپالانأ مرأ فأدن</w:t>
             </w:r>
           </w:p>
         </w:tc>
@@ -31197,7 +31507,7 @@
             </w:pPr>
             <w:r/>
             <w:r>
-              <w:t>شؤنˇ مؤقه مرأ دۊخان</w:t>
+              <w:t>شؤن ٚ مؤقه مرأ دۊخان</w:t>
             </w:r>
           </w:p>
         </w:tc>
@@ -32003,7 +32313,7 @@
             </w:pPr>
             <w:r/>
             <w:r>
-              <w:t>شکمدارˇ زناکانأ مأنه</w:t>
+              <w:t>شکمدار ٚ زناکانأ مأنه</w:t>
             </w:r>
           </w:p>
         </w:tc>
@@ -32189,7 +32499,7 @@
             </w:pPr>
             <w:r/>
             <w:r>
-              <w:t>سيرۊس قايقرانˇ شۊماره ۹ بۊ</w:t>
+              <w:t>سيرۊس قايقران ٚ شۊماره ۹ بۊ</w:t>
             </w:r>
           </w:p>
         </w:tc>
@@ -32313,7 +32623,7 @@
             </w:pPr>
             <w:r/>
             <w:r>
-              <w:t>من صؤبان زۊد شم کارˇ سر</w:t>
+              <w:t>من صؤبان زۊد شم کار ٚ سر</w:t>
             </w:r>
           </w:p>
         </w:tc>
@@ -32623,7 +32933,7 @@
             </w:pPr>
             <w:r/>
             <w:r>
-              <w:t>أنˇ عار ؤ مۊر بشکفته</w:t>
+              <w:t>أن ٚ عار ؤ مۊر بشکفته</w:t>
             </w:r>
           </w:p>
         </w:tc>
@@ -32871,7 +33181,7 @@
             </w:pPr>
             <w:r/>
             <w:r>
-              <w:t>ديرۊ بۊشؤم مي عمجانˇ خانه</w:t>
+              <w:t>ديرۊ بۊشؤم مي عمجان ٚ خانه</w:t>
             </w:r>
           </w:p>
         </w:tc>
@@ -33057,7 +33367,7 @@
             </w:pPr>
             <w:r/>
             <w:r>
-              <w:t>أنˇ کاران عنقص ني-يه</w:t>
+              <w:t>أن ٚ کاران عنقص ني-يه</w:t>
             </w:r>
           </w:p>
         </w:tc>
@@ -33119,7 +33429,7 @@
             </w:pPr>
             <w:r/>
             <w:r>
-              <w:t>أن همه پۊل فأدأئي اۊنˇ عوض چي فأگيفتي؟</w:t>
+              <w:t>أن همه پۊل فأدأئي اۊن ٚ عوض چي فأگيفتي؟</w:t>
             </w:r>
           </w:p>
         </w:tc>
@@ -33925,7 +34235,7 @@
             </w:pPr>
             <w:r/>
             <w:r>
-              <w:t>آهينأ  فؤقا گيلˇ دۊرۊن</w:t>
+              <w:t>آهينأ  فؤقا گيل ٚ دۊرۊن</w:t>
             </w:r>
           </w:p>
         </w:tc>
@@ -34545,7 +34855,7 @@
             </w:pPr>
             <w:r/>
             <w:r>
-              <w:t>أن اۊنˇ مرأ فرخ کۊنه</w:t>
+              <w:t>أن اۊن ٚ مرأ فرخ کۊنه</w:t>
             </w:r>
           </w:p>
         </w:tc>
@@ -34855,7 +35165,7 @@
             </w:pPr>
             <w:r/>
             <w:r>
-              <w:t>سٚفره ٰ فلگان</w:t>
+              <w:t>سٚفره  ٰ فلگان</w:t>
             </w:r>
           </w:p>
         </w:tc>
@@ -35103,7 +35413,7 @@
             </w:pPr>
             <w:r/>
             <w:r>
-              <w:t>فيللي تاودن خيابانˇ دۊرۊن خؤرم کار ني-يه</w:t>
+              <w:t>فيللي تاودن خيابان ٚ دۊرۊن خؤرم کار ني-يه</w:t>
             </w:r>
           </w:p>
         </w:tc>
@@ -35227,7 +35537,7 @@
             </w:pPr>
             <w:r/>
             <w:r>
-              <w:t>چي ره فينگي-يانˇ مأنستن گب زني؟</w:t>
+              <w:t>چي ره فينگي-يان ٚ مأنستن گب زني؟</w:t>
             </w:r>
           </w:p>
         </w:tc>
@@ -35289,7 +35599,7 @@
             </w:pPr>
             <w:r/>
             <w:r>
-              <w:t>فيچال أنˇ آبأ بيگير</w:t>
+              <w:t>فيچال أن ٚ آبأ بيگير</w:t>
             </w:r>
           </w:p>
         </w:tc>
@@ -35785,7 +36095,7 @@
             </w:pPr>
             <w:r/>
             <w:r>
-              <w:t>أنˇ کاران همهˈ فۊرانه</w:t>
+              <w:t>أن ٚ کاران همهˈ فۊرانه</w:t>
             </w:r>
           </w:p>
         </w:tc>
@@ -35971,7 +36281,7 @@
             </w:pPr>
             <w:r/>
             <w:r>
-              <w:t>شيرأ فۊکۊده فرشˇ سر</w:t>
+              <w:t>شيرأ فۊکۊده فرش ٚ سر</w:t>
             </w:r>
           </w:p>
         </w:tc>
@@ -36219,7 +36529,7 @@
             </w:pPr>
             <w:r/>
             <w:r>
-              <w:t>أنˇ دسأ قؤوت دينه</w:t>
+              <w:t>أن ٚ دسأ قؤوت دينه</w:t>
             </w:r>
           </w:p>
         </w:tc>
@@ -36777,7 +37087,7 @@
             </w:pPr>
             <w:r/>
             <w:r>
-              <w:t>تي پا سر بئس هي کسˇ لؤفٚتأ کشئن نوأ</w:t>
+              <w:t>تي پا سر بئس هي کس ٚ لؤفٚتأ کشئن نوأ</w:t>
             </w:r>
           </w:p>
         </w:tc>
@@ -36839,7 +37149,7 @@
             </w:pPr>
             <w:r/>
             <w:r>
-              <w:t>أ کاغذأ بنه تي دفترˇ لا</w:t>
+              <w:t>أ کاغذأ بنه تي دفتر ٚ لا</w:t>
             </w:r>
           </w:p>
         </w:tc>
@@ -37273,7 +37583,7 @@
             </w:pPr>
             <w:r/>
             <w:r>
-              <w:t>اۊ لتهٰ مرأ فأدن ميزأ پأکۊنم</w:t>
+              <w:t>اۊ لته ٰ مرأ فأدن ميزأ پأکۊنم</w:t>
             </w:r>
           </w:p>
         </w:tc>
@@ -37335,7 +37645,7 @@
             </w:pPr>
             <w:r/>
             <w:r>
-              <w:t>غذا خۊردنˇ پسي آدم لسأ به</w:t>
+              <w:t>غذا خۊردن ٚ پسي آدم لسأ به</w:t>
             </w:r>
           </w:p>
         </w:tc>
@@ -37397,7 +37707,7 @@
             </w:pPr>
             <w:r/>
             <w:r>
-              <w:t>لپهٰ تأود</w:t>
+              <w:t>لپه ٰ تأود</w:t>
             </w:r>
           </w:p>
         </w:tc>
@@ -37459,7 +37769,7 @@
             </w:pPr>
             <w:r/>
             <w:r>
-              <w:t>چیچینی دارˇ لچه نیشته</w:t>
+              <w:t>چیچینی دار ٚ لچه نیشته</w:t>
             </w:r>
           </w:p>
         </w:tc>
@@ -37769,22 +38079,22 @@
             </w:pPr>
             <w:r/>
             <w:r>
-              <w:t>بعضي-تأ زأکان مأرˇ مرد دأريدي</w:t>
-            </w:r>
-          </w:p>
-        </w:tc>
-        <w:tc>
-          <w:tcPr>
-            <w:tcW w:type="dxa" w:w="3544"/>
-            <w:vAlign w:val="center"/>
-          </w:tcPr>
-          <w:p>
-            <w:pPr>
-              <w:jc w:val="right"/>
-            </w:pPr>
-            <w:r/>
-            <w:r>
-              <w:t>مأرˇ مرد</w:t>
+              <w:t>بعضي-تأ زأکان مأر ٚ مرد دأريدي</w:t>
+            </w:r>
+          </w:p>
+        </w:tc>
+        <w:tc>
+          <w:tcPr>
+            <w:tcW w:type="dxa" w:w="3544"/>
+            <w:vAlign w:val="center"/>
+          </w:tcPr>
+          <w:p>
+            <w:pPr>
+              <w:jc w:val="right"/>
+            </w:pPr>
+            <w:r/>
+            <w:r>
+              <w:t>مأر ٚ مرد</w:t>
             </w:r>
           </w:p>
         </w:tc>
@@ -37831,7 +38141,7 @@
             </w:pPr>
             <w:r/>
             <w:r>
-              <w:t>خۊ پئرˇ مأنستن گب زنه</w:t>
+              <w:t>خۊ پئر ٚ مأنستن گب زنه</w:t>
             </w:r>
           </w:p>
         </w:tc>
@@ -37955,7 +38265,7 @@
             </w:pPr>
             <w:r/>
             <w:r>
-              <w:t>مئوهٰنأ بۊشؤستي؟</w:t>
+              <w:t>مئوه ٰنأ بۊشؤستي؟</w:t>
             </w:r>
           </w:p>
         </w:tc>
@@ -38513,7 +38823,7 @@
             </w:pPr>
             <w:r/>
             <w:r>
-              <w:t>مي مأرˇ مرأ شؤن دريم مي ماشلˇ خانه</w:t>
+              <w:t>مي مأر ٚ مرأ شؤن دريم مي ماشل ٚ خانه</w:t>
             </w:r>
           </w:p>
         </w:tc>
@@ -39443,22 +39753,22 @@
             </w:pPr>
             <w:r/>
             <w:r>
-              <w:t>مي مردˇ برارˇ خانه هأ کۊچه دۊرۊنه</w:t>
-            </w:r>
-          </w:p>
-        </w:tc>
-        <w:tc>
-          <w:tcPr>
-            <w:tcW w:type="dxa" w:w="3544"/>
-            <w:vAlign w:val="center"/>
-          </w:tcPr>
-          <w:p>
-            <w:pPr>
-              <w:jc w:val="right"/>
-            </w:pPr>
-            <w:r/>
-            <w:r>
-              <w:t>مردˇ برار</w:t>
+              <w:t>مي مرد ٚ برار ٚ خانه هأ کۊچه دۊرۊنه</w:t>
+            </w:r>
+          </w:p>
+        </w:tc>
+        <w:tc>
+          <w:tcPr>
+            <w:tcW w:type="dxa" w:w="3544"/>
+            <w:vAlign w:val="center"/>
+          </w:tcPr>
+          <w:p>
+            <w:pPr>
+              <w:jc w:val="right"/>
+            </w:pPr>
+            <w:r/>
+            <w:r>
+              <w:t>مرد ٚ برار</w:t>
             </w:r>
           </w:p>
         </w:tc>
@@ -39505,22 +39815,22 @@
             </w:pPr>
             <w:r/>
             <w:r>
-              <w:t>تي مردˇ برار زنأ بيدئم</w:t>
-            </w:r>
-          </w:p>
-        </w:tc>
-        <w:tc>
-          <w:tcPr>
-            <w:tcW w:type="dxa" w:w="3544"/>
-            <w:vAlign w:val="center"/>
-          </w:tcPr>
-          <w:p>
-            <w:pPr>
-              <w:jc w:val="right"/>
-            </w:pPr>
-            <w:r/>
-            <w:r>
-              <w:t>مردˇ برار زن</w:t>
+              <w:t>تي مرد ٚ برار زنأ بيدئم</w:t>
+            </w:r>
+          </w:p>
+        </w:tc>
+        <w:tc>
+          <w:tcPr>
+            <w:tcW w:type="dxa" w:w="3544"/>
+            <w:vAlign w:val="center"/>
+          </w:tcPr>
+          <w:p>
+            <w:pPr>
+              <w:jc w:val="right"/>
+            </w:pPr>
+            <w:r/>
+            <w:r>
+              <w:t>مرد ٚ برار زن</w:t>
             </w:r>
           </w:p>
         </w:tc>
@@ -39567,22 +39877,22 @@
             </w:pPr>
             <w:r/>
             <w:r>
-              <w:t>مي مردˇ خاخۊر بۊشؤ خارج</w:t>
-            </w:r>
-          </w:p>
-        </w:tc>
-        <w:tc>
-          <w:tcPr>
-            <w:tcW w:type="dxa" w:w="3544"/>
-            <w:vAlign w:val="center"/>
-          </w:tcPr>
-          <w:p>
-            <w:pPr>
-              <w:jc w:val="right"/>
-            </w:pPr>
-            <w:r/>
-            <w:r>
-              <w:t>مردˇ خاخۊر</w:t>
+              <w:t>مي مرد ٚ خاخۊر بۊشؤ خارج</w:t>
+            </w:r>
+          </w:p>
+        </w:tc>
+        <w:tc>
+          <w:tcPr>
+            <w:tcW w:type="dxa" w:w="3544"/>
+            <w:vAlign w:val="center"/>
+          </w:tcPr>
+          <w:p>
+            <w:pPr>
+              <w:jc w:val="right"/>
+            </w:pPr>
+            <w:r/>
+            <w:r>
+              <w:t>مرد ٚ خاخۊر</w:t>
             </w:r>
           </w:p>
         </w:tc>
@@ -40187,7 +40497,7 @@
             </w:pPr>
             <w:r/>
             <w:r>
-              <w:t>أمين خۊ مچهٰ عمل بۊکۊده</w:t>
+              <w:t>أمين خۊ مچه ٰ عمل بۊکۊده</w:t>
             </w:r>
           </w:p>
         </w:tc>
@@ -41613,7 +41923,7 @@
             </w:pPr>
             <w:r/>
             <w:r>
-              <w:t>ناکسˇ پۊشتين بؤستن نوأ</w:t>
+              <w:t>ناکس ٚ پۊشتين بؤستن نوأ</w:t>
             </w:r>
           </w:p>
         </w:tc>
@@ -41737,7 +42047,7 @@
             </w:pPr>
             <w:r/>
             <w:r>
-              <w:t>نخأستي بأيه نجاقˇ مرأ أنأ بأوردم</w:t>
+              <w:t>نخأستي بأيه نجاق ٚ مرأ أنأ بأوردم</w:t>
             </w:r>
           </w:p>
         </w:tc>
@@ -41799,7 +42109,7 @@
             </w:pPr>
             <w:r/>
             <w:r>
-              <w:t>ندارˇ آدمه</w:t>
+              <w:t>ندار ٚ آدمه</w:t>
             </w:r>
           </w:p>
         </w:tc>
@@ -42047,7 +42357,7 @@
             </w:pPr>
             <w:r/>
             <w:r>
-              <w:t>فاکتؤران ميزˇ سر ننأ</w:t>
+              <w:t>فاکتؤران ميز ٚ سر ننأ</w:t>
             </w:r>
           </w:p>
         </w:tc>
@@ -42109,7 +42419,7 @@
             </w:pPr>
             <w:r/>
             <w:r>
-              <w:t>پلايأ نهأن درم گازˇ سر</w:t>
+              <w:t>پلايأ نهأن درم کله ٚ سر</w:t>
             </w:r>
           </w:p>
         </w:tc>
@@ -42265,6 +42575,68 @@
             </w:pPr>
             <w:r/>
             <w:r>
+              <w:t>All of them were in the session</w:t>
+            </w:r>
+          </w:p>
+        </w:tc>
+        <w:tc>
+          <w:tcPr>
+            <w:tcW w:type="dxa" w:w="3544"/>
+            <w:vAlign w:val="center"/>
+          </w:tcPr>
+          <w:p>
+            <w:pPr>
+              <w:jc w:val="right"/>
+            </w:pPr>
+            <w:r/>
+            <w:r>
+              <w:t>Session</w:t>
+            </w:r>
+          </w:p>
+        </w:tc>
+        <w:tc>
+          <w:tcPr>
+            <w:tcW w:type="dxa" w:w="3544"/>
+            <w:vAlign w:val="center"/>
+          </w:tcPr>
+          <w:p>
+            <w:pPr>
+              <w:jc w:val="right"/>
+            </w:pPr>
+            <w:r/>
+            <w:r>
+              <w:t>همه-تا نيشت مئن ايسأبيد</w:t>
+            </w:r>
+          </w:p>
+        </w:tc>
+        <w:tc>
+          <w:tcPr>
+            <w:tcW w:type="dxa" w:w="3544"/>
+            <w:vAlign w:val="center"/>
+          </w:tcPr>
+          <w:p>
+            <w:pPr>
+              <w:jc w:val="right"/>
+            </w:pPr>
+            <w:r/>
+            <w:r>
+              <w:t>نيشت</w:t>
+            </w:r>
+          </w:p>
+        </w:tc>
+      </w:tr>
+      <w:tr>
+        <w:tc>
+          <w:tcPr>
+            <w:tcW w:type="dxa" w:w="3543"/>
+            <w:vAlign w:val="center"/>
+          </w:tcPr>
+          <w:p>
+            <w:pPr>
+              <w:jc w:val="right"/>
+            </w:pPr>
+            <w:r/>
+            <w:r>
               <w:t>You were stubborn in your childhood too</w:t>
             </w:r>
           </w:p>
@@ -43411,7 +43783,7 @@
             </w:pPr>
             <w:r/>
             <w:r>
-              <w:t>دئه هلماله اۊنˇ ورجا نشم</w:t>
+              <w:t>هلماله اۊن ٚ ورجا نشم</w:t>
             </w:r>
           </w:p>
         </w:tc>
@@ -44217,7 +44589,7 @@
             </w:pPr>
             <w:r/>
             <w:r>
-              <w:t>ايمرۊ پۊر کار دأرم، هأنˇ وأسي زۊد بأمؤم</w:t>
+              <w:t>ايمرۊ پۊر کار دأرم، هأن ٚ وأسي زۊد بأمؤم</w:t>
             </w:r>
           </w:p>
         </w:tc>
@@ -45023,7 +45395,7 @@
             </w:pPr>
             <w:r/>
             <w:r>
-              <w:t>أ خيابانˇ ايسمأ وأگردانئده</w:t>
+              <w:t>أ خيابان ٚ ايسمأ وأگردانئده</w:t>
             </w:r>
           </w:p>
         </w:tc>
@@ -45333,7 +45705,7 @@
             </w:pPr>
             <w:r/>
             <w:r>
-              <w:t>سردˇ وا دمه</w:t>
+              <w:t>سرد ٚ وا دمه</w:t>
             </w:r>
           </w:p>
         </w:tc>
@@ -46139,7 +46511,7 @@
             </w:pPr>
             <w:r/>
             <w:r>
-              <w:t>أمرأ واداشته أ سردˇ هوا دۊرۊن بئسيم</w:t>
+              <w:t>أمرأ واداشته أ سرد ٚ هوا دۊرۊن بئسيم</w:t>
             </w:r>
           </w:p>
         </w:tc>
@@ -46387,7 +46759,7 @@
             </w:pPr>
             <w:r/>
             <w:r>
-              <w:t>ايپچه اۊشنتر همهٰ وارسي کۊديد</w:t>
+              <w:t>ايپچه اۊشنتر همه ٰ وارسي کۊديد</w:t>
             </w:r>
           </w:p>
         </w:tc>
@@ -46573,7 +46945,7 @@
             </w:pPr>
             <w:r/>
             <w:r>
-              <w:t>زاکان پارکˇ دۊرۊن چي واز ؤ ولنگي کۊنيدي</w:t>
+              <w:t>زاکان پارک ٚ دۊرۊن چي واز ؤ ولنگي کۊنيدي</w:t>
             </w:r>
           </w:p>
         </w:tc>
@@ -47007,7 +47379,7 @@
             </w:pPr>
             <w:r/>
             <w:r>
-              <w:t>گابˇ ره خاش فۊکۊنه سکˇ ره واش</w:t>
+              <w:t>گاب ٚ ره خاش فۊکۊنه سک ٚ ره واش</w:t>
             </w:r>
           </w:p>
         </w:tc>
@@ -47255,7 +47627,7 @@
             </w:pPr>
             <w:r/>
             <w:r>
-              <w:t>باهارˇ وخت گۊلان واشکافيدي</w:t>
+              <w:t>باهار ٚ وخت گۊلان واشکافيدي</w:t>
             </w:r>
           </w:p>
         </w:tc>
@@ -47379,7 +47751,7 @@
             </w:pPr>
             <w:r/>
             <w:r>
-              <w:t>نيصفˇ را والنگأ دأ</w:t>
+              <w:t>نيصف ٚ را والنگأ دأ</w:t>
             </w:r>
           </w:p>
         </w:tc>
@@ -47441,7 +47813,7 @@
             </w:pPr>
             <w:r/>
             <w:r>
-              <w:t>گاب خۊ ماندهٰ واليشتن دره</w:t>
+              <w:t>گاب خۊ مانده ٰ واليشتن دره</w:t>
             </w:r>
           </w:p>
         </w:tc>
@@ -48185,7 +48557,7 @@
             </w:pPr>
             <w:r/>
             <w:r>
-              <w:t>أن ٚ مأر أنˇ گبأ واگير کۊنه</w:t>
+              <w:t>أن ٚ مأر أن ٚ گبأ واگير کۊنه</w:t>
             </w:r>
           </w:p>
         </w:tc>
@@ -48247,7 +48619,7 @@
             </w:pPr>
             <w:r/>
             <w:r>
-              <w:t>باهارˇ وخت أيم گيلان</w:t>
+              <w:t>باهار ٚ وخت أيم گيلان</w:t>
             </w:r>
           </w:p>
         </w:tc>
@@ -48433,7 +48805,7 @@
             </w:pPr>
             <w:r/>
             <w:r>
-              <w:t>کيتابان أمدˇ ورجا نهأ</w:t>
+              <w:t>کيتابان أمد ٚ ورجا نهأ</w:t>
             </w:r>
           </w:p>
         </w:tc>
@@ -48681,7 +49053,7 @@
             </w:pPr>
             <w:r/>
             <w:r>
-              <w:t>آتشˇ ولأ فأندر</w:t>
+              <w:t>آتش ٚ ولأ فأندر</w:t>
             </w:r>
           </w:p>
         </w:tc>
@@ -49053,7 +49425,7 @@
             </w:pPr>
             <w:r/>
             <w:r>
-              <w:t>خابˇ جا أمرأ ويريزانه</w:t>
+              <w:t>خاب ٚ جا أمرأ ويريزانه</w:t>
             </w:r>
           </w:p>
         </w:tc>
@@ -49797,7 +50169,7 @@
             </w:pPr>
             <w:r/>
             <w:r>
-              <w:t>مي پئر بۊشؤ کارˇ سر</w:t>
+              <w:t>مي پئر بۊشؤ کار ٚ سر</w:t>
             </w:r>
           </w:p>
         </w:tc>
@@ -49921,22 +50293,22 @@
             </w:pPr>
             <w:r/>
             <w:r>
-              <w:t>همه-تا پئرˇ زنان کي بد ني-ئيد</w:t>
-            </w:r>
-          </w:p>
-        </w:tc>
-        <w:tc>
-          <w:tcPr>
-            <w:tcW w:type="dxa" w:w="3544"/>
-            <w:vAlign w:val="center"/>
-          </w:tcPr>
-          <w:p>
-            <w:pPr>
-              <w:jc w:val="right"/>
-            </w:pPr>
-            <w:r/>
-            <w:r>
-              <w:t>پئرˇ زن</w:t>
+              <w:t>همه-تا پئر ٚ زنان کي بد ني-ئيد</w:t>
+            </w:r>
+          </w:p>
+        </w:tc>
+        <w:tc>
+          <w:tcPr>
+            <w:tcW w:type="dxa" w:w="3544"/>
+            <w:vAlign w:val="center"/>
+          </w:tcPr>
+          <w:p>
+            <w:pPr>
+              <w:jc w:val="right"/>
+            </w:pPr>
+            <w:r/>
+            <w:r>
+              <w:t>پئر ٚ زن</w:t>
             </w:r>
           </w:p>
         </w:tc>
@@ -50231,7 +50603,7 @@
             </w:pPr>
             <w:r/>
             <w:r>
-              <w:t>تي پا تۊکˇ سر بئس خانه دۊرۊنأ فأندر</w:t>
+              <w:t>تي پا تۊک ٚ سر بئس خانه دۊرۊنأ فأندر</w:t>
             </w:r>
           </w:p>
         </w:tc>
@@ -50355,7 +50727,7 @@
             </w:pPr>
             <w:r/>
             <w:r>
-              <w:t>دگرأ بۊخۊردم پاختا بؤستم زيمينˇ سر</w:t>
+              <w:t>دگرأ بۊخۊردم پاختا بؤستم زيمين ٚ سر</w:t>
             </w:r>
           </w:p>
         </w:tc>
@@ -50479,7 +50851,7 @@
             </w:pPr>
             <w:r/>
             <w:r>
-              <w:t>أن لۊاسˇ پاماله-يه</w:t>
+              <w:t>أن لۊاس ٚ پاماله-يه</w:t>
             </w:r>
           </w:p>
         </w:tc>
@@ -50789,7 +51161,7 @@
             </w:pPr>
             <w:r/>
             <w:r>
-              <w:t>أمي مؤبل ٚ دستهٰ پت بزه</w:t>
+              <w:t>أمي مؤبل ٚ دسته ٰ پت بزه</w:t>
             </w:r>
           </w:p>
         </w:tc>
@@ -51099,7 +51471,7 @@
             </w:pPr>
             <w:r/>
             <w:r>
-              <w:t>وا ويشتر حقˇ سأى بۊکۊنم نيويره پس دکفم</w:t>
+              <w:t>وا ويشتر حق ٚ سأى بۊکۊنم نيويره پس دکفم</w:t>
             </w:r>
           </w:p>
         </w:tc>
@@ -51161,7 +51533,7 @@
             </w:pPr>
             <w:r/>
             <w:r>
-              <w:t>تي پس-بمانسته غذايأ فۊکۊن چيري-يانˇ ره</w:t>
+              <w:t>تي پس-بمانسته غذايأ فۊکۊن چيري-يان ٚ ره</w:t>
             </w:r>
           </w:p>
         </w:tc>
@@ -51285,22 +51657,22 @@
             </w:pPr>
             <w:r/>
             <w:r>
-              <w:t>مي تۊمانأ ببرده پسˇ کۊنˇ قاف بنأ</w:t>
-            </w:r>
-          </w:p>
-        </w:tc>
-        <w:tc>
-          <w:tcPr>
-            <w:tcW w:type="dxa" w:w="3544"/>
-            <w:vAlign w:val="center"/>
-          </w:tcPr>
-          <w:p>
-            <w:pPr>
-              <w:jc w:val="right"/>
-            </w:pPr>
-            <w:r/>
-            <w:r>
-              <w:t>پسˇ کۊنˇ قاف</w:t>
+              <w:t>مي تۊمانأ ببرده پس ٚ کۊن ٚ قاف بنأ</w:t>
+            </w:r>
+          </w:p>
+        </w:tc>
+        <w:tc>
+          <w:tcPr>
+            <w:tcW w:type="dxa" w:w="3544"/>
+            <w:vAlign w:val="center"/>
+          </w:tcPr>
+          <w:p>
+            <w:pPr>
+              <w:jc w:val="right"/>
+            </w:pPr>
+            <w:r/>
+            <w:r>
+              <w:t>پس ٚ کۊن ٚ قاف</w:t>
             </w:r>
           </w:p>
         </w:tc>
@@ -51409,7 +51781,7 @@
             </w:pPr>
             <w:r/>
             <w:r>
-              <w:t>أنˇ پسي تي درزأ فأرس</w:t>
+              <w:t>أن ٚ پسي تي درزأ فأرس</w:t>
             </w:r>
           </w:p>
         </w:tc>
@@ -51471,7 +51843,7 @@
             </w:pPr>
             <w:r/>
             <w:r>
-              <w:t>شامˇ پسي أيم شيمي خانه</w:t>
+              <w:t>شام ٚ پسي أيم شيمي خانه</w:t>
             </w:r>
           </w:p>
         </w:tc>
@@ -51595,7 +51967,7 @@
             </w:pPr>
             <w:r/>
             <w:r>
-              <w:t>پلکانˇ سر نيشتن نوأ</w:t>
+              <w:t>پلکان ٚ سر نيشتن نوأ</w:t>
             </w:r>
           </w:p>
         </w:tc>
@@ -51751,37 +52123,37 @@
             </w:pPr>
             <w:r/>
             <w:r>
-              <w:t>Ali got past us</w:t>
-            </w:r>
-          </w:p>
-        </w:tc>
-        <w:tc>
-          <w:tcPr>
-            <w:tcW w:type="dxa" w:w="3544"/>
-            <w:vAlign w:val="center"/>
-          </w:tcPr>
-          <w:p>
-            <w:pPr>
-              <w:jc w:val="right"/>
-            </w:pPr>
-            <w:r/>
-            <w:r>
-              <w:t>Got Past</w:t>
-            </w:r>
-          </w:p>
-        </w:tc>
-        <w:tc>
-          <w:tcPr>
-            <w:tcW w:type="dxa" w:w="3544"/>
-            <w:vAlign w:val="center"/>
-          </w:tcPr>
-          <w:p>
-            <w:pPr>
-              <w:jc w:val="right"/>
-            </w:pPr>
-            <w:r/>
-            <w:r>
-              <w:t>علی أمرأ پيش دکفته</w:t>
+              <w:t>The sea is in front of us</w:t>
+            </w:r>
+          </w:p>
+        </w:tc>
+        <w:tc>
+          <w:tcPr>
+            <w:tcW w:type="dxa" w:w="3544"/>
+            <w:vAlign w:val="center"/>
+          </w:tcPr>
+          <w:p>
+            <w:pPr>
+              <w:jc w:val="right"/>
+            </w:pPr>
+            <w:r/>
+            <w:r>
+              <w:t>In Front</w:t>
+            </w:r>
+          </w:p>
+        </w:tc>
+        <w:tc>
+          <w:tcPr>
+            <w:tcW w:type="dxa" w:w="3544"/>
+            <w:vAlign w:val="center"/>
+          </w:tcPr>
+          <w:p>
+            <w:pPr>
+              <w:jc w:val="right"/>
+            </w:pPr>
+            <w:r/>
+            <w:r>
+              <w:t>دریا أمي پيش دره</w:t>
             </w:r>
           </w:p>
         </w:tc>
@@ -51967,7 +52339,7 @@
             </w:pPr>
             <w:r/>
             <w:r>
-              <w:t>کيتاب تۊمانأ بؤسته بمانسته أنˇ پيش گب</w:t>
+              <w:t>کيتاب تۊمانأ بؤسته بمانسته أن ٚ پيش گب</w:t>
             </w:r>
           </w:p>
         </w:tc>
@@ -52029,7 +52401,7 @@
             </w:pPr>
             <w:r/>
             <w:r>
-              <w:t>فردأ أمي مئمانان أئيدي وا بيشيم أشانˇ پيشاشؤ</w:t>
+              <w:t>فردأ أمي مئمانان أئيدي وا بيشيم أشان ٚ پيشاشؤ</w:t>
             </w:r>
           </w:p>
         </w:tc>
@@ -52309,7 +52681,7 @@
             </w:pPr>
             <w:r/>
             <w:r>
-              <w:t>How nosy is this child?</w:t>
+              <w:t>Kourosh is nosy</w:t>
             </w:r>
           </w:p>
         </w:tc>
@@ -52339,7 +52711,7 @@
             </w:pPr>
             <w:r/>
             <w:r>
-              <w:t>زأکم أنقد پيله-سۊس؟</w:t>
+              <w:t>کۊرؤش پيله-سۊس ایسه</w:t>
             </w:r>
           </w:p>
         </w:tc>
@@ -52371,37 +52743,37 @@
             </w:pPr>
             <w:r/>
             <w:r>
-              <w:t>One with that greatness doesn't know how to talk</w:t>
-            </w:r>
-          </w:p>
-        </w:tc>
-        <w:tc>
-          <w:tcPr>
-            <w:tcW w:type="dxa" w:w="3544"/>
-            <w:vAlign w:val="center"/>
-          </w:tcPr>
-          <w:p>
-            <w:pPr>
-              <w:jc w:val="right"/>
-            </w:pPr>
-            <w:r/>
-            <w:r>
-              <w:t>Greatness</w:t>
-            </w:r>
-          </w:p>
-        </w:tc>
-        <w:tc>
-          <w:tcPr>
-            <w:tcW w:type="dxa" w:w="3544"/>
-            <w:vAlign w:val="center"/>
-          </w:tcPr>
-          <w:p>
-            <w:pPr>
-              <w:jc w:val="right"/>
-            </w:pPr>
-            <w:r/>
-            <w:r>
-              <w:t>هأ پيلکي آدم خۊ گب زئنأ نأنه</w:t>
+              <w:t>Such a big river but doesn't have any fish</w:t>
+            </w:r>
+          </w:p>
+        </w:tc>
+        <w:tc>
+          <w:tcPr>
+            <w:tcW w:type="dxa" w:w="3544"/>
+            <w:vAlign w:val="center"/>
+          </w:tcPr>
+          <w:p>
+            <w:pPr>
+              <w:jc w:val="right"/>
+            </w:pPr>
+            <w:r/>
+            <w:r>
+              <w:t>Such A Big...</w:t>
+            </w:r>
+          </w:p>
+        </w:tc>
+        <w:tc>
+          <w:tcPr>
+            <w:tcW w:type="dxa" w:w="3544"/>
+            <w:vAlign w:val="center"/>
+          </w:tcPr>
+          <w:p>
+            <w:pPr>
+              <w:jc w:val="right"/>
+            </w:pPr>
+            <w:r/>
+            <w:r>
+              <w:t>هأ پيلکي رۊخان مائي نأره</w:t>
             </w:r>
           </w:p>
         </w:tc>
@@ -52681,7 +53053,7 @@
             </w:pPr>
             <w:r/>
             <w:r>
-              <w:t>It's sticky like Saghez</w:t>
+              <w:t>It's sticky like Saghez gum</w:t>
             </w:r>
           </w:p>
         </w:tc>
@@ -52743,7 +53115,7 @@
             </w:pPr>
             <w:r/>
             <w:r>
-              <w:t>I'm gonna cut you in pieces</w:t>
+              <w:t>I cut the fish in pieces</w:t>
             </w:r>
           </w:p>
         </w:tc>
@@ -52773,7 +53145,7 @@
             </w:pPr>
             <w:r/>
             <w:r>
-              <w:t>ترأ پٚلأ کۊنمه</w:t>
+              <w:t>مائيأ پٚلأ کۊدم</w:t>
             </w:r>
           </w:p>
         </w:tc>
@@ -52805,37 +53177,37 @@
             </w:pPr>
             <w:r/>
             <w:r>
-              <w:t>Burn off your chubby belly</w:t>
-            </w:r>
-          </w:p>
-        </w:tc>
-        <w:tc>
-          <w:tcPr>
-            <w:tcW w:type="dxa" w:w="3544"/>
-            <w:vAlign w:val="center"/>
-          </w:tcPr>
-          <w:p>
-            <w:pPr>
-              <w:jc w:val="right"/>
-            </w:pPr>
-            <w:r/>
-            <w:r>
-              <w:t>Chubby</w:t>
-            </w:r>
-          </w:p>
-        </w:tc>
-        <w:tc>
-          <w:tcPr>
-            <w:tcW w:type="dxa" w:w="3544"/>
-            <w:vAlign w:val="center"/>
-          </w:tcPr>
-          <w:p>
-            <w:pPr>
-              <w:jc w:val="right"/>
-            </w:pPr>
-            <w:r/>
-            <w:r>
-              <w:t>تي پٚلفˇ شکمأ آبأ کۊن</w:t>
+              <w:t>I saw a fat bear in the jungle</w:t>
+            </w:r>
+          </w:p>
+        </w:tc>
+        <w:tc>
+          <w:tcPr>
+            <w:tcW w:type="dxa" w:w="3544"/>
+            <w:vAlign w:val="center"/>
+          </w:tcPr>
+          <w:p>
+            <w:pPr>
+              <w:jc w:val="right"/>
+            </w:pPr>
+            <w:r/>
+            <w:r>
+              <w:t>Fat</w:t>
+            </w:r>
+          </w:p>
+        </w:tc>
+        <w:tc>
+          <w:tcPr>
+            <w:tcW w:type="dxa" w:w="3544"/>
+            <w:vAlign w:val="center"/>
+          </w:tcPr>
+          <w:p>
+            <w:pPr>
+              <w:jc w:val="right"/>
+            </w:pPr>
+            <w:r/>
+            <w:r>
+              <w:t>ايتأ پلف ٚ خرس دامان ٚ مئن بيدئم</w:t>
             </w:r>
           </w:p>
         </w:tc>
@@ -53269,7 +53641,7 @@
             </w:pPr>
             <w:r/>
             <w:r>
-              <w:t>بۊشۊ فأندر درˇ پۊشت کي ايسأ؟</w:t>
+              <w:t>بۊشۊ فأندر در ٚ پۊشت کي ايسأ؟</w:t>
             </w:r>
           </w:p>
         </w:tc>
@@ -53393,7 +53765,7 @@
             </w:pPr>
             <w:r/>
             <w:r>
-              <w:t>گيلک گيلکˇ پۊشتينه</w:t>
+              <w:t>گيلک گيلک ٚ پۊشتينه</w:t>
             </w:r>
           </w:p>
         </w:tc>
@@ -53517,7 +53889,7 @@
             </w:pPr>
             <w:r/>
             <w:r>
-              <w:t>مي پرهنˇ پۊلۊک بکفته</w:t>
+              <w:t>مي پرهن ٚ پۊلۊک بکفته</w:t>
             </w:r>
           </w:p>
         </w:tc>
@@ -53641,7 +54013,7 @@
             </w:pPr>
             <w:r/>
             <w:r>
-              <w:t>بۊشۊ رمضانˇ ويجا، اۊن تأنه تي کارأ چأکۊنه</w:t>
+              <w:t>بۊشۊ رمضان ٚ ويجا، اۊن تأنه تي کارأ چأکۊنه</w:t>
             </w:r>
           </w:p>
         </w:tc>
@@ -54541,37 +54913,37 @@
             </w:pPr>
             <w:r/>
             <w:r>
-              <w:t>We are spinning around ourselves because of nothing</w:t>
-            </w:r>
-          </w:p>
-        </w:tc>
-        <w:tc>
-          <w:tcPr>
-            <w:tcW w:type="dxa" w:w="3544"/>
-            <w:vAlign w:val="center"/>
-          </w:tcPr>
-          <w:p>
-            <w:pPr>
-              <w:jc w:val="right"/>
-            </w:pPr>
-            <w:r/>
-            <w:r>
-              <w:t>Spin</w:t>
-            </w:r>
-          </w:p>
-        </w:tc>
-        <w:tc>
-          <w:tcPr>
-            <w:tcW w:type="dxa" w:w="3544"/>
-            <w:vAlign w:val="center"/>
-          </w:tcPr>
-          <w:p>
-            <w:pPr>
-              <w:jc w:val="right"/>
-            </w:pPr>
-            <w:r/>
-            <w:r>
-              <w:t>هأچين أمي دؤر چرخستن دريم</w:t>
+              <w:t>The moon orbiting the Earth</w:t>
+            </w:r>
+          </w:p>
+        </w:tc>
+        <w:tc>
+          <w:tcPr>
+            <w:tcW w:type="dxa" w:w="3544"/>
+            <w:vAlign w:val="center"/>
+          </w:tcPr>
+          <w:p>
+            <w:pPr>
+              <w:jc w:val="right"/>
+            </w:pPr>
+            <w:r/>
+            <w:r>
+              <w:t>Orbit</w:t>
+            </w:r>
+          </w:p>
+        </w:tc>
+        <w:tc>
+          <w:tcPr>
+            <w:tcW w:type="dxa" w:w="3544"/>
+            <w:vAlign w:val="center"/>
+          </w:tcPr>
+          <w:p>
+            <w:pPr>
+              <w:jc w:val="right"/>
+            </w:pPr>
+            <w:r/>
+            <w:r>
+              <w:t>الا تي تي  زيمين ٚ دؤر چرخستن دره</w:t>
             </w:r>
           </w:p>
         </w:tc>
@@ -54819,7 +55191,7 @@
             </w:pPr>
             <w:r/>
             <w:r>
-              <w:t>چمچهٰ بيدئي؟</w:t>
+              <w:t>چمچه ٰ بيدئي؟</w:t>
             </w:r>
           </w:p>
         </w:tc>
@@ -55129,7 +55501,7 @@
             </w:pPr>
             <w:r/>
             <w:r>
-              <w:t>تي دسأ چيچالˇ آبˇ مرأ بۊشؤر</w:t>
+              <w:t>تي دسأ چيچال ٚ آب ٚ مرأ بۊشؤر</w:t>
             </w:r>
           </w:p>
         </w:tc>
@@ -55161,7 +55533,7 @@
             </w:pPr>
             <w:r/>
             <w:r>
-              <w:t>I haven't seen any sparrows today</w:t>
+              <w:t>I saw a sparrows today</w:t>
             </w:r>
           </w:p>
         </w:tc>
@@ -55191,7 +55563,7 @@
             </w:pPr>
             <w:r/>
             <w:r>
-              <w:t>ايمرۊ ايتأ چيچيني-يم نيدئم</w:t>
+              <w:t>ايمرۊ ايتأ چيچيني بيدئم</w:t>
             </w:r>
           </w:p>
         </w:tc>
@@ -55223,37 +55595,37 @@
             </w:pPr>
             <w:r/>
             <w:r>
-              <w:t>Whatever I said you come too, he/she said no</w:t>
-            </w:r>
-          </w:p>
-        </w:tc>
-        <w:tc>
-          <w:tcPr>
-            <w:tcW w:type="dxa" w:w="3544"/>
-            <w:vAlign w:val="center"/>
-          </w:tcPr>
-          <w:p>
-            <w:pPr>
-              <w:jc w:val="right"/>
-            </w:pPr>
-            <w:r/>
-            <w:r>
-              <w:t>No</w:t>
-            </w:r>
-          </w:p>
-        </w:tc>
-        <w:tc>
-          <w:tcPr>
-            <w:tcW w:type="dxa" w:w="3544"/>
-            <w:vAlign w:val="center"/>
-          </w:tcPr>
-          <w:p>
-            <w:pPr>
-              <w:jc w:val="right"/>
-            </w:pPr>
-            <w:r/>
-            <w:r>
-              <w:t>هرچي بۊگؤفتم تۊنم بيأ، بۊگؤفت چٚسک</w:t>
+              <w:t>I said come with me, he/she said nope</w:t>
+            </w:r>
+          </w:p>
+        </w:tc>
+        <w:tc>
+          <w:tcPr>
+            <w:tcW w:type="dxa" w:w="3544"/>
+            <w:vAlign w:val="center"/>
+          </w:tcPr>
+          <w:p>
+            <w:pPr>
+              <w:jc w:val="right"/>
+            </w:pPr>
+            <w:r/>
+            <w:r>
+              <w:t>Nope</w:t>
+            </w:r>
+          </w:p>
+        </w:tc>
+        <w:tc>
+          <w:tcPr>
+            <w:tcW w:type="dxa" w:w="3544"/>
+            <w:vAlign w:val="center"/>
+          </w:tcPr>
+          <w:p>
+            <w:pPr>
+              <w:jc w:val="right"/>
+            </w:pPr>
+            <w:r/>
+            <w:r>
+              <w:t>بۊگؤفتم مي أمرأ بيأ، بۊگؤفت چٚسک</w:t>
             </w:r>
           </w:p>
         </w:tc>
@@ -55377,84 +55749,22 @@
             </w:pPr>
             <w:r/>
             <w:r>
-              <w:t>سينه-آبأ نأنستي هأچين چکˇ پر زئي</w:t>
-            </w:r>
-          </w:p>
-        </w:tc>
-        <w:tc>
-          <w:tcPr>
-            <w:tcW w:type="dxa" w:w="3544"/>
-            <w:vAlign w:val="center"/>
-          </w:tcPr>
-          <w:p>
-            <w:pPr>
-              <w:jc w:val="right"/>
-            </w:pPr>
-            <w:r/>
-            <w:r>
-              <w:t>چکˇ پر</w:t>
-            </w:r>
-          </w:p>
-        </w:tc>
-      </w:tr>
-      <w:tr>
-        <w:tc>
-          <w:tcPr>
-            <w:tcW w:type="dxa" w:w="3543"/>
-            <w:vAlign w:val="center"/>
-          </w:tcPr>
-          <w:p>
-            <w:pPr>
-              <w:jc w:val="right"/>
-            </w:pPr>
-            <w:r/>
-            <w:r>
-              <w:t>Look at the Peganum harmala how it jumps</w:t>
-            </w:r>
-          </w:p>
-        </w:tc>
-        <w:tc>
-          <w:tcPr>
-            <w:tcW w:type="dxa" w:w="3544"/>
-            <w:vAlign w:val="center"/>
-          </w:tcPr>
-          <w:p>
-            <w:pPr>
-              <w:jc w:val="right"/>
-            </w:pPr>
-            <w:r/>
-            <w:r>
-              <w:t>The Jumping Of Peganum harmala While Burning</w:t>
-            </w:r>
-          </w:p>
-        </w:tc>
-        <w:tc>
-          <w:tcPr>
-            <w:tcW w:type="dxa" w:w="3544"/>
-            <w:vAlign w:val="center"/>
-          </w:tcPr>
-          <w:p>
-            <w:pPr>
-              <w:jc w:val="right"/>
-            </w:pPr>
-            <w:r/>
-            <w:r>
-              <w:t>ايسپندأ فأندر چۊتؤ چکستن دره</w:t>
-            </w:r>
-          </w:p>
-        </w:tc>
-        <w:tc>
-          <w:tcPr>
-            <w:tcW w:type="dxa" w:w="3544"/>
-            <w:vAlign w:val="center"/>
-          </w:tcPr>
-          <w:p>
-            <w:pPr>
-              <w:jc w:val="right"/>
-            </w:pPr>
-            <w:r/>
-            <w:r>
-              <w:t>چکستن</w:t>
+              <w:t>سينه-آبأ نأنستي هأچين چک ٚ پر زئي</w:t>
+            </w:r>
+          </w:p>
+        </w:tc>
+        <w:tc>
+          <w:tcPr>
+            <w:tcW w:type="dxa" w:w="3544"/>
+            <w:vAlign w:val="center"/>
+          </w:tcPr>
+          <w:p>
+            <w:pPr>
+              <w:jc w:val="right"/>
+            </w:pPr>
+            <w:r/>
+            <w:r>
+              <w:t>چک ٚ پر</w:t>
             </w:r>
           </w:p>
         </w:tc>
@@ -55501,7 +55811,7 @@
             </w:pPr>
             <w:r/>
             <w:r>
-              <w:t>خؤشکˇ چۊ هيمه ره خؤبه</w:t>
+              <w:t>خؤشک ٚ چۊ هيمه ره خؤبه</w:t>
             </w:r>
           </w:p>
         </w:tc>
@@ -55533,68 +55843,6 @@
             </w:pPr>
             <w:r/>
             <w:r>
-              <w:t>You'll get beaten up</w:t>
-            </w:r>
-          </w:p>
-        </w:tc>
-        <w:tc>
-          <w:tcPr>
-            <w:tcW w:type="dxa" w:w="3544"/>
-            <w:vAlign w:val="center"/>
-          </w:tcPr>
-          <w:p>
-            <w:pPr>
-              <w:jc w:val="right"/>
-            </w:pPr>
-            <w:r/>
-            <w:r>
-              <w:t>Beaten</w:t>
-            </w:r>
-          </w:p>
-        </w:tc>
-        <w:tc>
-          <w:tcPr>
-            <w:tcW w:type="dxa" w:w="3544"/>
-            <w:vAlign w:val="center"/>
-          </w:tcPr>
-          <w:p>
-            <w:pPr>
-              <w:jc w:val="right"/>
-            </w:pPr>
-            <w:r/>
-            <w:r>
-              <w:t>چۊب خۊري-يأ</w:t>
-            </w:r>
-          </w:p>
-        </w:tc>
-        <w:tc>
-          <w:tcPr>
-            <w:tcW w:type="dxa" w:w="3544"/>
-            <w:vAlign w:val="center"/>
-          </w:tcPr>
-          <w:p>
-            <w:pPr>
-              <w:jc w:val="right"/>
-            </w:pPr>
-            <w:r/>
-            <w:r>
-              <w:t>چۊب</w:t>
-            </w:r>
-          </w:p>
-        </w:tc>
-      </w:tr>
-      <w:tr>
-        <w:tc>
-          <w:tcPr>
-            <w:tcW w:type="dxa" w:w="3543"/>
-            <w:vAlign w:val="center"/>
-          </w:tcPr>
-          <w:p>
-            <w:pPr>
-              <w:jc w:val="right"/>
-            </w:pPr>
-            <w:r/>
-            <w:r>
               <w:t>How does this work?</w:t>
             </w:r>
           </w:p>
@@ -55843,68 +56091,6 @@
             </w:pPr>
             <w:r/>
             <w:r>
-              <w:t>I was waited for him/her to come</w:t>
-            </w:r>
-          </w:p>
-        </w:tc>
-        <w:tc>
-          <w:tcPr>
-            <w:tcW w:type="dxa" w:w="3544"/>
-            <w:vAlign w:val="center"/>
-          </w:tcPr>
-          <w:p>
-            <w:pPr>
-              <w:jc w:val="right"/>
-            </w:pPr>
-            <w:r/>
-            <w:r>
-              <w:t>Waited</w:t>
-            </w:r>
-          </w:p>
-        </w:tc>
-        <w:tc>
-          <w:tcPr>
-            <w:tcW w:type="dxa" w:w="3544"/>
-            <w:vAlign w:val="center"/>
-          </w:tcPr>
-          <w:p>
-            <w:pPr>
-              <w:jc w:val="right"/>
-            </w:pPr>
-            <w:r/>
-            <w:r>
-              <w:t>چۊم برا بؤم أکه أیه</w:t>
-            </w:r>
-          </w:p>
-        </w:tc>
-        <w:tc>
-          <w:tcPr>
-            <w:tcW w:type="dxa" w:w="3544"/>
-            <w:vAlign w:val="center"/>
-          </w:tcPr>
-          <w:p>
-            <w:pPr>
-              <w:jc w:val="right"/>
-            </w:pPr>
-            <w:r/>
-            <w:r>
-              <w:t>چۊم برا</w:t>
-            </w:r>
-          </w:p>
-        </w:tc>
-      </w:tr>
-      <w:tr>
-        <w:tc>
-          <w:tcPr>
-            <w:tcW w:type="dxa" w:w="3543"/>
-            <w:vAlign w:val="center"/>
-          </w:tcPr>
-          <w:p>
-            <w:pPr>
-              <w:jc w:val="right"/>
-            </w:pPr>
-            <w:r/>
-            <w:r>
               <w:t>The view of this house is not bad</w:t>
             </w:r>
           </w:p>
@@ -56463,68 +56649,6 @@
             </w:pPr>
             <w:r/>
             <w:r>
-              <w:t>Where have you seen them?</w:t>
-            </w:r>
-          </w:p>
-        </w:tc>
-        <w:tc>
-          <w:tcPr>
-            <w:tcW w:type="dxa" w:w="3544"/>
-            <w:vAlign w:val="center"/>
-          </w:tcPr>
-          <w:p>
-            <w:pPr>
-              <w:jc w:val="right"/>
-            </w:pPr>
-            <w:r/>
-            <w:r>
-              <w:t>Where (places)</w:t>
-            </w:r>
-          </w:p>
-        </w:tc>
-        <w:tc>
-          <w:tcPr>
-            <w:tcW w:type="dxa" w:w="3544"/>
-            <w:vAlign w:val="center"/>
-          </w:tcPr>
-          <w:p>
-            <w:pPr>
-              <w:jc w:val="right"/>
-            </w:pPr>
-            <w:r/>
-            <w:r>
-              <w:t>اۊشانأ کؤيأن بيدئي؟</w:t>
-            </w:r>
-          </w:p>
-        </w:tc>
-        <w:tc>
-          <w:tcPr>
-            <w:tcW w:type="dxa" w:w="3544"/>
-            <w:vAlign w:val="center"/>
-          </w:tcPr>
-          <w:p>
-            <w:pPr>
-              <w:jc w:val="right"/>
-            </w:pPr>
-            <w:r/>
-            <w:r>
-              <w:t>کؤيأن</w:t>
-            </w:r>
-          </w:p>
-        </w:tc>
-      </w:tr>
-      <w:tr>
-        <w:tc>
-          <w:tcPr>
-            <w:tcW w:type="dxa" w:w="3543"/>
-            <w:vAlign w:val="center"/>
-          </w:tcPr>
-          <w:p>
-            <w:pPr>
-              <w:jc w:val="right"/>
-            </w:pPr>
-            <w:r/>
-            <w:r>
               <w:t>Which one is your glove?</w:t>
             </w:r>
           </w:p>
@@ -56773,37 +56897,37 @@
             </w:pPr>
             <w:r/>
             <w:r>
-              <w:t>My little daughter is such a lady for herself</w:t>
-            </w:r>
-          </w:p>
-        </w:tc>
-        <w:tc>
-          <w:tcPr>
-            <w:tcW w:type="dxa" w:w="3544"/>
-            <w:vAlign w:val="center"/>
-          </w:tcPr>
-          <w:p>
-            <w:pPr>
-              <w:jc w:val="right"/>
-            </w:pPr>
-            <w:r/>
-            <w:r>
-              <w:t>Lady/Housewife</w:t>
-            </w:r>
-          </w:p>
-        </w:tc>
-        <w:tc>
-          <w:tcPr>
-            <w:tcW w:type="dxa" w:w="3544"/>
-            <w:vAlign w:val="center"/>
-          </w:tcPr>
-          <w:p>
-            <w:pPr>
-              <w:jc w:val="right"/>
-            </w:pPr>
-            <w:r/>
-            <w:r>
-              <w:t>مي کۊجي کؤر خؤره ايتأ کئواني-يه</w:t>
+              <w:t>My grandmother is a dame</w:t>
+            </w:r>
+          </w:p>
+        </w:tc>
+        <w:tc>
+          <w:tcPr>
+            <w:tcW w:type="dxa" w:w="3544"/>
+            <w:vAlign w:val="center"/>
+          </w:tcPr>
+          <w:p>
+            <w:pPr>
+              <w:jc w:val="right"/>
+            </w:pPr>
+            <w:r/>
+            <w:r>
+              <w:t>Dame</w:t>
+            </w:r>
+          </w:p>
+        </w:tc>
+        <w:tc>
+          <w:tcPr>
+            <w:tcW w:type="dxa" w:w="3544"/>
+            <w:vAlign w:val="center"/>
+          </w:tcPr>
+          <w:p>
+            <w:pPr>
+              <w:jc w:val="right"/>
+            </w:pPr>
+            <w:r/>
+            <w:r>
+              <w:t>مي پيله مآر ايتأ کئواني-يه</w:t>
             </w:r>
           </w:p>
         </w:tc>
@@ -56912,7 +57036,7 @@
             </w:pPr>
             <w:r/>
             <w:r>
-              <w:t>Blue Eye</w:t>
+              <w:t>Blue</w:t>
             </w:r>
           </w:p>
         </w:tc>
@@ -56959,37 +57083,37 @@
             </w:pPr>
             <w:r/>
             <w:r>
-              <w:t>Serve me a plate of rice</w:t>
-            </w:r>
-          </w:p>
-        </w:tc>
-        <w:tc>
-          <w:tcPr>
-            <w:tcW w:type="dxa" w:w="3544"/>
-            <w:vAlign w:val="center"/>
-          </w:tcPr>
-          <w:p>
-            <w:pPr>
-              <w:jc w:val="right"/>
-            </w:pPr>
-            <w:r/>
-            <w:r>
-              <w:t>Plate</w:t>
-            </w:r>
-          </w:p>
-        </w:tc>
-        <w:tc>
-          <w:tcPr>
-            <w:tcW w:type="dxa" w:w="3544"/>
-            <w:vAlign w:val="center"/>
-          </w:tcPr>
-          <w:p>
-            <w:pPr>
-              <w:jc w:val="right"/>
-            </w:pPr>
-            <w:r/>
-            <w:r>
-              <w:t>ايتأ کاسه پلا مه ره دۊکۊن</w:t>
+              <w:t>Serve me a bowl of yogurt</w:t>
+            </w:r>
+          </w:p>
+        </w:tc>
+        <w:tc>
+          <w:tcPr>
+            <w:tcW w:type="dxa" w:w="3544"/>
+            <w:vAlign w:val="center"/>
+          </w:tcPr>
+          <w:p>
+            <w:pPr>
+              <w:jc w:val="right"/>
+            </w:pPr>
+            <w:r/>
+            <w:r>
+              <w:t>Bowl</w:t>
+            </w:r>
+          </w:p>
+        </w:tc>
+        <w:tc>
+          <w:tcPr>
+            <w:tcW w:type="dxa" w:w="3544"/>
+            <w:vAlign w:val="center"/>
+          </w:tcPr>
+          <w:p>
+            <w:pPr>
+              <w:jc w:val="right"/>
+            </w:pPr>
+            <w:r/>
+            <w:r>
+              <w:t>ايتأ کاسه ماست مه ره دۊکۊن</w:t>
             </w:r>
           </w:p>
         </w:tc>
@@ -57098,7 +57222,7 @@
             </w:pPr>
             <w:r/>
             <w:r>
-              <w:t>A Kind of Pancake</w:t>
+              <w:t>Pancake</w:t>
             </w:r>
           </w:p>
         </w:tc>
@@ -57207,22 +57331,22 @@
             </w:pPr>
             <w:r/>
             <w:r>
-              <w:t>I'm going</w:t>
-            </w:r>
-          </w:p>
-        </w:tc>
-        <w:tc>
-          <w:tcPr>
-            <w:tcW w:type="dxa" w:w="3544"/>
-            <w:vAlign w:val="center"/>
-          </w:tcPr>
-          <w:p>
-            <w:pPr>
-              <w:jc w:val="right"/>
-            </w:pPr>
-            <w:r/>
-            <w:r>
-              <w:t>Be Going</w:t>
+              <w:t>I'm going right now</w:t>
+            </w:r>
+          </w:p>
+        </w:tc>
+        <w:tc>
+          <w:tcPr>
+            <w:tcW w:type="dxa" w:w="3544"/>
+            <w:vAlign w:val="center"/>
+          </w:tcPr>
+          <w:p>
+            <w:pPr>
+              <w:jc w:val="right"/>
+            </w:pPr>
+            <w:r/>
+            <w:r>
+              <w:t>Right Now</w:t>
             </w:r>
           </w:p>
         </w:tc>
@@ -57269,7 +57393,7 @@
             </w:pPr>
             <w:r/>
             <w:r>
-              <w:t>Change your behavior</w:t>
+              <w:t>Correct your behavior</w:t>
             </w:r>
           </w:p>
         </w:tc>
@@ -57299,22 +57423,22 @@
             </w:pPr>
             <w:r/>
             <w:r>
-              <w:t>تي کردˇ کارأ چأکۊن</w:t>
-            </w:r>
-          </w:p>
-        </w:tc>
-        <w:tc>
-          <w:tcPr>
-            <w:tcW w:type="dxa" w:w="3544"/>
-            <w:vAlign w:val="center"/>
-          </w:tcPr>
-          <w:p>
-            <w:pPr>
-              <w:jc w:val="right"/>
-            </w:pPr>
-            <w:r/>
-            <w:r>
-              <w:t>کردˇکار</w:t>
+              <w:t>تي کرد ٚ کارأ چأکۊن</w:t>
+            </w:r>
+          </w:p>
+        </w:tc>
+        <w:tc>
+          <w:tcPr>
+            <w:tcW w:type="dxa" w:w="3544"/>
+            <w:vAlign w:val="center"/>
+          </w:tcPr>
+          <w:p>
+            <w:pPr>
+              <w:jc w:val="right"/>
+            </w:pPr>
+            <w:r/>
+            <w:r>
+              <w:t>کرد ٚکار</w:t>
             </w:r>
           </w:p>
         </w:tc>
@@ -57671,7 +57795,7 @@
             </w:pPr>
             <w:r/>
             <w:r>
-              <w:t>تي ميداد زيمينˇ سر کفته</w:t>
+              <w:t>تي ميداد زيمين ٚ سر کفته</w:t>
             </w:r>
           </w:p>
         </w:tc>
@@ -57795,7 +57919,7 @@
             </w:pPr>
             <w:r/>
             <w:r>
-              <w:t>بۊشۊ اۊ کلانهٰ بأور</w:t>
+              <w:t>بۊشۊ اۊ کلانه ٰ بأور</w:t>
             </w:r>
           </w:p>
         </w:tc>
@@ -58043,7 +58167,7 @@
             </w:pPr>
             <w:r/>
             <w:r>
-              <w:t>بۊشۊ کلهٰ وأگيران</w:t>
+              <w:t>بۊشۊ کله ٰ وأگيران</w:t>
             </w:r>
           </w:p>
         </w:tc>
@@ -58137,7 +58261,7 @@
             </w:pPr>
             <w:r/>
             <w:r>
-              <w:t>I came</w:t>
+              <w:t>It's not like that...</w:t>
             </w:r>
           </w:p>
         </w:tc>
@@ -58167,7 +58291,7 @@
             </w:pPr>
             <w:r/>
             <w:r>
-              <w:t>من کي بامؤم</w:t>
+              <w:t>أتؤ نيه کي...</w:t>
             </w:r>
           </w:p>
         </w:tc>
@@ -58385,7 +58509,7 @@
             </w:pPr>
             <w:r/>
             <w:r>
-              <w:t>Take the chickens away</w:t>
+              <w:t>Chickens come out of eggs</w:t>
             </w:r>
           </w:p>
         </w:tc>
@@ -58415,7 +58539,7 @@
             </w:pPr>
             <w:r/>
             <w:r>
-              <w:t>کيشکائانأ فۊران</w:t>
+              <w:t>کيشکائان مۊرغانه جأ بيرۊن أیيد</w:t>
             </w:r>
           </w:p>
         </w:tc>
@@ -58819,68 +58943,6 @@
             </w:pPr>
             <w:r/>
             <w:r>
-              <w:t>The weather has become cold</w:t>
-            </w:r>
-          </w:p>
-        </w:tc>
-        <w:tc>
-          <w:tcPr>
-            <w:tcW w:type="dxa" w:w="3544"/>
-            <w:vAlign w:val="center"/>
-          </w:tcPr>
-          <w:p>
-            <w:pPr>
-              <w:jc w:val="right"/>
-            </w:pPr>
-            <w:r/>
-            <w:r>
-              <w:t>Has Become</w:t>
-            </w:r>
-          </w:p>
-        </w:tc>
-        <w:tc>
-          <w:tcPr>
-            <w:tcW w:type="dxa" w:w="3544"/>
-            <w:vAlign w:val="center"/>
-          </w:tcPr>
-          <w:p>
-            <w:pPr>
-              <w:jc w:val="right"/>
-            </w:pPr>
-            <w:r/>
-            <w:r>
-              <w:t>هوا سردأ کۊده</w:t>
-            </w:r>
-          </w:p>
-        </w:tc>
-        <w:tc>
-          <w:tcPr>
-            <w:tcW w:type="dxa" w:w="3544"/>
-            <w:vAlign w:val="center"/>
-          </w:tcPr>
-          <w:p>
-            <w:pPr>
-              <w:jc w:val="right"/>
-            </w:pPr>
-            <w:r/>
-            <w:r>
-              <w:t>کۊده</w:t>
-            </w:r>
-          </w:p>
-        </w:tc>
-      </w:tr>
-      <w:tr>
-        <w:tc>
-          <w:tcPr>
-            <w:tcW w:type="dxa" w:w="3543"/>
-            <w:vAlign w:val="center"/>
-          </w:tcPr>
-          <w:p>
-            <w:pPr>
-              <w:jc w:val="right"/>
-            </w:pPr>
-            <w:r/>
-            <w:r>
               <w:t>Look at the owl</w:t>
             </w:r>
           </w:p>
@@ -58943,7 +59005,7 @@
             </w:pPr>
             <w:r/>
             <w:r>
-              <w:t>All of my food got burnt</w:t>
+              <w:t>My food got burnt</w:t>
             </w:r>
           </w:p>
         </w:tc>
@@ -58973,7 +59035,7 @@
             </w:pPr>
             <w:r/>
             <w:r>
-              <w:t>مي غذا همه کۊرشأ بؤ</w:t>
+              <w:t>مي غذا کۊرشأ بؤ</w:t>
             </w:r>
           </w:p>
         </w:tc>
@@ -59005,68 +59067,6 @@
             </w:pPr>
             <w:r/>
             <w:r>
-              <w:t>My food got burnt</w:t>
-            </w:r>
-          </w:p>
-        </w:tc>
-        <w:tc>
-          <w:tcPr>
-            <w:tcW w:type="dxa" w:w="3544"/>
-            <w:vAlign w:val="center"/>
-          </w:tcPr>
-          <w:p>
-            <w:pPr>
-              <w:jc w:val="right"/>
-            </w:pPr>
-            <w:r/>
-            <w:r>
-              <w:t>Burnt</w:t>
-            </w:r>
-          </w:p>
-        </w:tc>
-        <w:tc>
-          <w:tcPr>
-            <w:tcW w:type="dxa" w:w="3544"/>
-            <w:vAlign w:val="center"/>
-          </w:tcPr>
-          <w:p>
-            <w:pPr>
-              <w:jc w:val="right"/>
-            </w:pPr>
-            <w:r/>
-            <w:r>
-              <w:t>مي غذا کۊرشأ بؤ</w:t>
-            </w:r>
-          </w:p>
-        </w:tc>
-        <w:tc>
-          <w:tcPr>
-            <w:tcW w:type="dxa" w:w="3544"/>
-            <w:vAlign w:val="center"/>
-          </w:tcPr>
-          <w:p>
-            <w:pPr>
-              <w:jc w:val="right"/>
-            </w:pPr>
-            <w:r/>
-            <w:r>
-              <w:t>کۊرش</w:t>
-            </w:r>
-          </w:p>
-        </w:tc>
-      </w:tr>
-      <w:tr>
-        <w:tc>
-          <w:tcPr>
-            <w:tcW w:type="dxa" w:w="3543"/>
-            <w:vAlign w:val="center"/>
-          </w:tcPr>
-          <w:p>
-            <w:pPr>
-              <w:jc w:val="right"/>
-            </w:pPr>
-            <w:r/>
-            <w:r>
               <w:t>Do not kill the ants</w:t>
             </w:r>
           </w:p>
@@ -59501,22 +59501,22 @@
             </w:pPr>
             <w:r/>
             <w:r>
-              <w:t>He/She is plotting</w:t>
-            </w:r>
-          </w:p>
-        </w:tc>
-        <w:tc>
-          <w:tcPr>
-            <w:tcW w:type="dxa" w:w="3544"/>
-            <w:vAlign w:val="center"/>
-          </w:tcPr>
-          <w:p>
-            <w:pPr>
-              <w:jc w:val="right"/>
-            </w:pPr>
-            <w:r/>
-            <w:r>
-              <w:t>Plot (To Hurt)</w:t>
+              <w:t>He/She is conspiring</w:t>
+            </w:r>
+          </w:p>
+        </w:tc>
+        <w:tc>
+          <w:tcPr>
+            <w:tcW w:type="dxa" w:w="3544"/>
+            <w:vAlign w:val="center"/>
+          </w:tcPr>
+          <w:p>
+            <w:pPr>
+              <w:jc w:val="right"/>
+            </w:pPr>
+            <w:r/>
+            <w:r>
+              <w:t>Conspire</w:t>
             </w:r>
           </w:p>
         </w:tc>
@@ -59702,7 +59702,7 @@
             </w:pPr>
             <w:r/>
             <w:r>
-              <w:t>Braid (Hair)</w:t>
+              <w:t>Braid</w:t>
             </w:r>
           </w:p>
         </w:tc>
@@ -59841,7 +59841,7 @@
             </w:pPr>
             <w:r/>
             <w:r>
-              <w:t>جغلهٰ ببر گاره دۊرۊن بۊخۊسان</w:t>
+              <w:t>جغله ٰ ببر گاره دۊرۊن بۊخۊسان</w:t>
             </w:r>
           </w:p>
         </w:tc>
@@ -59997,22 +59997,22 @@
             </w:pPr>
             <w:r/>
             <w:r>
-              <w:t>Are you bow-legged?</w:t>
-            </w:r>
-          </w:p>
-        </w:tc>
-        <w:tc>
-          <w:tcPr>
-            <w:tcW w:type="dxa" w:w="3544"/>
-            <w:vAlign w:val="center"/>
-          </w:tcPr>
-          <w:p>
-            <w:pPr>
-              <w:jc w:val="right"/>
-            </w:pPr>
-            <w:r/>
-            <w:r>
-              <w:t>Bow-Legged</w:t>
+              <w:t>Are you bow legged?</w:t>
+            </w:r>
+          </w:p>
+        </w:tc>
+        <w:tc>
+          <w:tcPr>
+            <w:tcW w:type="dxa" w:w="3544"/>
+            <w:vAlign w:val="center"/>
+          </w:tcPr>
+          <w:p>
+            <w:pPr>
+              <w:jc w:val="right"/>
+            </w:pPr>
+            <w:r/>
+            <w:r>
+              <w:t>Bow Legged</w:t>
             </w:r>
           </w:p>
         </w:tc>
@@ -60151,7 +60151,7 @@
             </w:pPr>
             <w:r/>
             <w:r>
-              <w:t>أ گب کي گؤفتن درم اۊرارسالانˇ شينه</w:t>
+              <w:t>أ گب کي گؤفتن درم اۊرارسالان ٚ شينه</w:t>
             </w:r>
           </w:p>
         </w:tc>
@@ -60337,7 +60337,7 @@
             </w:pPr>
             <w:r/>
             <w:r>
-              <w:t>گب خبربرˇ مرأ گب زئن نوأ</w:t>
+              <w:t>گب خبربر ٚ أمرأ گب زئن نوأ</w:t>
             </w:r>
           </w:p>
         </w:tc>
@@ -60399,22 +60399,22 @@
             </w:pPr>
             <w:r/>
             <w:r>
-              <w:t>گب گبˇ سر بأورده</w:t>
-            </w:r>
-          </w:p>
-        </w:tc>
-        <w:tc>
-          <w:tcPr>
-            <w:tcW w:type="dxa" w:w="3544"/>
-            <w:vAlign w:val="center"/>
-          </w:tcPr>
-          <w:p>
-            <w:pPr>
-              <w:jc w:val="right"/>
-            </w:pPr>
-            <w:r/>
-            <w:r>
-              <w:t>گب گبˇ سر</w:t>
+              <w:t>گب گب ٚ سر بأورده</w:t>
+            </w:r>
+          </w:p>
+        </w:tc>
+        <w:tc>
+          <w:tcPr>
+            <w:tcW w:type="dxa" w:w="3544"/>
+            <w:vAlign w:val="center"/>
+          </w:tcPr>
+          <w:p>
+            <w:pPr>
+              <w:jc w:val="right"/>
+            </w:pPr>
+            <w:r/>
+            <w:r>
+              <w:t>گب گب ٚ سر</w:t>
             </w:r>
           </w:p>
         </w:tc>
@@ -60493,7 +60493,7 @@
             </w:pPr>
             <w:r/>
             <w:r>
-              <w:t>Come here you disfigured guy</w:t>
+              <w:t>Look at that disfigured</w:t>
             </w:r>
           </w:p>
         </w:tc>
@@ -60523,7 +60523,7 @@
             </w:pPr>
             <w:r/>
             <w:r>
-              <w:t>أيأ بيأ بينم يه گراپئت</w:t>
+              <w:t>گراپئتأ بيدين</w:t>
             </w:r>
           </w:p>
         </w:tc>
@@ -60585,7 +60585,7 @@
             </w:pPr>
             <w:r/>
             <w:r>
-              <w:t>أمي گردˇ کلهˈ لاف دکفته</w:t>
+              <w:t>أمي گرد ٚ کلهˈ لاف دکفته</w:t>
             </w:r>
           </w:p>
         </w:tc>
@@ -61019,7 +61019,7 @@
             </w:pPr>
             <w:r/>
             <w:r>
-              <w:t>زاکانˇ گرگر ونأشته بۊخۊسم</w:t>
+              <w:t>زاکان ٚ گرگر ونأشته بۊخۊسم</w:t>
             </w:r>
           </w:p>
         </w:tc>
@@ -61515,7 +61515,7 @@
             </w:pPr>
             <w:r/>
             <w:r>
-              <w:t>مي مردˇ گۊدان ديرۊ بامؤبيد أمي خانه</w:t>
+              <w:t>مي مرد ٚ گۊدان ديرۊ بامؤبيد أمي خانه</w:t>
             </w:r>
           </w:p>
         </w:tc>
@@ -61701,22 +61701,22 @@
             </w:pPr>
             <w:r/>
             <w:r>
-              <w:t>مي گۊشˇ کۊن بۊگؤفته</w:t>
-            </w:r>
-          </w:p>
-        </w:tc>
-        <w:tc>
-          <w:tcPr>
-            <w:tcW w:type="dxa" w:w="3544"/>
-            <w:vAlign w:val="center"/>
-          </w:tcPr>
-          <w:p>
-            <w:pPr>
-              <w:jc w:val="right"/>
-            </w:pPr>
-            <w:r/>
-            <w:r>
-              <w:t>گۊشˇ کۊن</w:t>
+              <w:t>مي گۊش ٚ کۊن بۊگؤفته</w:t>
+            </w:r>
+          </w:p>
+        </w:tc>
+        <w:tc>
+          <w:tcPr>
+            <w:tcW w:type="dxa" w:w="3544"/>
+            <w:vAlign w:val="center"/>
+          </w:tcPr>
+          <w:p>
+            <w:pPr>
+              <w:jc w:val="right"/>
+            </w:pPr>
+            <w:r/>
+            <w:r>
+              <w:t>گۊش ٚ کۊن</w:t>
             </w:r>
           </w:p>
         </w:tc>
@@ -61825,7 +61825,7 @@
             </w:pPr>
             <w:r/>
             <w:r>
-              <w:t>أمي گۊلاز أنˇ کي گيلکيم</w:t>
+              <w:t>أمي گۊلاز أن ٚ کي گيلکيم</w:t>
             </w:r>
           </w:p>
         </w:tc>
@@ -62073,7 +62073,7 @@
             </w:pPr>
             <w:r/>
             <w:r>
-              <w:t>مي گۊشˇ کۊن گۊمگۊمه کۊدي</w:t>
+              <w:t>مي گۊش ٚ کۊن گۊمگۊمه کۊدي</w:t>
             </w:r>
           </w:p>
         </w:tc>

</xml_diff>

<commit_message>
English words added 3.3.0
</commit_message>
<xml_diff>
--- a/Word/Top 1000 Words in Gilaki (English).docx
+++ b/Word/Top 1000 Words in Gilaki (English).docx
@@ -229,6 +229,68 @@
             </w:pPr>
             <w:r/>
             <w:r>
+              <w:t>He/She is yawning</w:t>
+            </w:r>
+          </w:p>
+        </w:tc>
+        <w:tc>
+          <w:tcPr>
+            <w:tcW w:type="dxa" w:w="3544"/>
+            <w:vAlign w:val="center"/>
+          </w:tcPr>
+          <w:p>
+            <w:pPr>
+              <w:jc w:val="right"/>
+            </w:pPr>
+            <w:r/>
+            <w:r>
+              <w:t>Yawning</w:t>
+            </w:r>
+          </w:p>
+        </w:tc>
+        <w:tc>
+          <w:tcPr>
+            <w:tcW w:type="dxa" w:w="3544"/>
+            <w:vAlign w:val="center"/>
+          </w:tcPr>
+          <w:p>
+            <w:pPr>
+              <w:jc w:val="right"/>
+            </w:pPr>
+            <w:r/>
+            <w:r>
+              <w:t>آبدۊ کشئن دره</w:t>
+            </w:r>
+          </w:p>
+        </w:tc>
+        <w:tc>
+          <w:tcPr>
+            <w:tcW w:type="dxa" w:w="3544"/>
+            <w:vAlign w:val="center"/>
+          </w:tcPr>
+          <w:p>
+            <w:pPr>
+              <w:jc w:val="right"/>
+            </w:pPr>
+            <w:r/>
+            <w:r>
+              <w:t>آبدۊ</w:t>
+            </w:r>
+          </w:p>
+        </w:tc>
+      </w:tr>
+      <w:tr>
+        <w:tc>
+          <w:tcPr>
+            <w:tcW w:type="dxa" w:w="3543"/>
+            <w:vAlign w:val="center"/>
+          </w:tcPr>
+          <w:p>
+            <w:pPr>
+              <w:jc w:val="right"/>
+            </w:pPr>
+            <w:r/>
+            <w:r>
               <w:t>He/She is insatiable</w:t>
             </w:r>
           </w:p>
@@ -2709,68 +2771,6 @@
             </w:pPr>
             <w:r/>
             <w:r>
-              <w:t>We need one more person to make our group</w:t>
-            </w:r>
-          </w:p>
-        </w:tc>
-        <w:tc>
-          <w:tcPr>
-            <w:tcW w:type="dxa" w:w="3544"/>
-            <w:vAlign w:val="center"/>
-          </w:tcPr>
-          <w:p>
-            <w:pPr>
-              <w:jc w:val="right"/>
-            </w:pPr>
-            <w:r/>
-            <w:r>
-              <w:t>One Person</w:t>
-            </w:r>
-          </w:p>
-        </w:tc>
-        <w:tc>
-          <w:tcPr>
-            <w:tcW w:type="dxa" w:w="3544"/>
-            <w:vAlign w:val="center"/>
-          </w:tcPr>
-          <w:p>
-            <w:pPr>
-              <w:jc w:val="right"/>
-            </w:pPr>
-            <w:r/>
-            <w:r>
-              <w:t>اينفر دئه خأئيم أمي جرگه چأکۊده ببه</w:t>
-            </w:r>
-          </w:p>
-        </w:tc>
-        <w:tc>
-          <w:tcPr>
-            <w:tcW w:type="dxa" w:w="3544"/>
-            <w:vAlign w:val="center"/>
-          </w:tcPr>
-          <w:p>
-            <w:pPr>
-              <w:jc w:val="right"/>
-            </w:pPr>
-            <w:r/>
-            <w:r>
-              <w:t>اينفر</w:t>
-            </w:r>
-          </w:p>
-        </w:tc>
-      </w:tr>
-      <w:tr>
-        <w:tc>
-          <w:tcPr>
-            <w:tcW w:type="dxa" w:w="3543"/>
-            <w:vAlign w:val="center"/>
-          </w:tcPr>
-          <w:p>
-            <w:pPr>
-              <w:jc w:val="right"/>
-            </w:pPr>
-            <w:r/>
-            <w:r>
               <w:t>Occasionally, Satan tells me. . .</w:t>
             </w:r>
           </w:p>
@@ -3917,7 +3917,7 @@
             </w:pPr>
             <w:r/>
             <w:r>
-              <w:t>أتؤ ني-يه</w:t>
+              <w:t>أتؤ نيه</w:t>
             </w:r>
           </w:p>
         </w:tc>
@@ -3979,7 +3979,7 @@
             </w:pPr>
             <w:r/>
             <w:r>
-              <w:t>أجۊر چي-يان مرأ حالي ني-يه</w:t>
+              <w:t>أجۊر چي-يان مرأ حالي نيه</w:t>
             </w:r>
           </w:p>
         </w:tc>
@@ -4445,6 +4445,68 @@
             </w:pPr>
             <w:r/>
             <w:r>
+              <w:t>I saw an eagle in the garden</w:t>
+            </w:r>
+          </w:p>
+        </w:tc>
+        <w:tc>
+          <w:tcPr>
+            <w:tcW w:type="dxa" w:w="3544"/>
+            <w:vAlign w:val="center"/>
+          </w:tcPr>
+          <w:p>
+            <w:pPr>
+              <w:jc w:val="right"/>
+            </w:pPr>
+            <w:r/>
+            <w:r>
+              <w:t>Eagle</w:t>
+            </w:r>
+          </w:p>
+        </w:tc>
+        <w:tc>
+          <w:tcPr>
+            <w:tcW w:type="dxa" w:w="3544"/>
+            <w:vAlign w:val="center"/>
+          </w:tcPr>
+          <w:p>
+            <w:pPr>
+              <w:jc w:val="right"/>
+            </w:pPr>
+            <w:r/>
+            <w:r>
+              <w:t>باغ ٚ مئن ایتأ ألؤغ بیدئم</w:t>
+            </w:r>
+          </w:p>
+        </w:tc>
+        <w:tc>
+          <w:tcPr>
+            <w:tcW w:type="dxa" w:w="3544"/>
+            <w:vAlign w:val="center"/>
+          </w:tcPr>
+          <w:p>
+            <w:pPr>
+              <w:jc w:val="right"/>
+            </w:pPr>
+            <w:r/>
+            <w:r>
+              <w:t>ألؤغ</w:t>
+            </w:r>
+          </w:p>
+        </w:tc>
+      </w:tr>
+      <w:tr>
+        <w:tc>
+          <w:tcPr>
+            <w:tcW w:type="dxa" w:w="3543"/>
+            <w:vAlign w:val="center"/>
+          </w:tcPr>
+          <w:p>
+            <w:pPr>
+              <w:jc w:val="right"/>
+            </w:pPr>
+            <w:r/>
+            <w:r>
               <w:t>It's too cold that steam come from our mouth</w:t>
             </w:r>
           </w:p>
@@ -12691,7 +12753,7 @@
             </w:pPr>
             <w:r/>
             <w:r>
-              <w:t>Better be short than be tall and ugly</w:t>
+              <w:t>Our walnut tree is still short</w:t>
             </w:r>
           </w:p>
         </w:tc>
@@ -12721,7 +12783,7 @@
             </w:pPr>
             <w:r/>
             <w:r>
-              <w:t>آدم پاچ ببه أمما آردال نبه</w:t>
+              <w:t>أمي آغۊز دار هني پاچه</w:t>
             </w:r>
           </w:p>
         </w:tc>
@@ -17743,7 +17805,7 @@
             </w:pPr>
             <w:r/>
             <w:r>
-              <w:t>أ چاقۊ تيج ني-يه</w:t>
+              <w:t>أ چاقۊ تيج نيه</w:t>
             </w:r>
           </w:p>
         </w:tc>
@@ -23881,7 +23943,7 @@
             </w:pPr>
             <w:r/>
             <w:r>
-              <w:t>أ خانه چۊم دکف بد ني-يه</w:t>
+              <w:t>أ خانه چۊم دکف بد نيه</w:t>
             </w:r>
           </w:p>
         </w:tc>
@@ -28965,7 +29027,7 @@
             </w:pPr>
             <w:r/>
             <w:r>
-              <w:t>ميقراض مرأ دس فأرس ني-يه</w:t>
+              <w:t>ميقراض مرأ دس فأرس نيه</w:t>
             </w:r>
           </w:p>
         </w:tc>
@@ -29493,68 +29555,6 @@
             </w:pPr>
             <w:r/>
             <w:r>
-              <w:t>When you broke walnut put the shell one side and the nut the other side</w:t>
-            </w:r>
-          </w:p>
-        </w:tc>
-        <w:tc>
-          <w:tcPr>
-            <w:tcW w:type="dxa" w:w="3544"/>
-            <w:vAlign w:val="center"/>
-          </w:tcPr>
-          <w:p>
-            <w:pPr>
-              <w:jc w:val="right"/>
-            </w:pPr>
-            <w:r/>
-            <w:r>
-              <w:t>Nut</w:t>
-            </w:r>
-          </w:p>
-        </w:tc>
-        <w:tc>
-          <w:tcPr>
-            <w:tcW w:type="dxa" w:w="3544"/>
-            <w:vAlign w:val="center"/>
-          </w:tcPr>
-          <w:p>
-            <w:pPr>
-              <w:jc w:val="right"/>
-            </w:pPr>
-            <w:r/>
-            <w:r>
-              <w:t>آغۊزأ بشکنه-ئي پۊستأ ايور بنه دللـهˈ ايور</w:t>
-            </w:r>
-          </w:p>
-        </w:tc>
-        <w:tc>
-          <w:tcPr>
-            <w:tcW w:type="dxa" w:w="3544"/>
-            <w:vAlign w:val="center"/>
-          </w:tcPr>
-          <w:p>
-            <w:pPr>
-              <w:jc w:val="right"/>
-            </w:pPr>
-            <w:r/>
-            <w:r>
-              <w:t>دللـه</w:t>
-            </w:r>
-          </w:p>
-        </w:tc>
-      </w:tr>
-      <w:tr>
-        <w:tc>
-          <w:tcPr>
-            <w:tcW w:type="dxa" w:w="3543"/>
-            <w:vAlign w:val="center"/>
-          </w:tcPr>
-          <w:p>
-            <w:pPr>
-              <w:jc w:val="right"/>
-            </w:pPr>
-            <w:r/>
-            <w:r>
               <w:t>Since I knew you, you were self-contained</w:t>
             </w:r>
           </w:p>
@@ -30391,7 +30391,7 @@
             </w:pPr>
             <w:r/>
             <w:r>
-              <w:t>نيما حيساب ٚ دۊرۊن پۊل ديني-يه</w:t>
+              <w:t>نيما حيساب ٚ دۊرۊن پۊل دينه</w:t>
             </w:r>
           </w:p>
         </w:tc>
@@ -30453,7 +30453,7 @@
             </w:pPr>
             <w:r/>
             <w:r>
-              <w:t>ديويست تۊمۊن دئه پۊل ني-يه</w:t>
+              <w:t>ديويست تۊمۊن دئه پۊل نيه</w:t>
             </w:r>
           </w:p>
         </w:tc>
@@ -31197,7 +31197,7 @@
             </w:pPr>
             <w:r/>
             <w:r>
-              <w:t>دۊجا بۊگۊئي خؤرم کار ني-يه</w:t>
+              <w:t>دۊجا بۊگۊئي خؤرم کار نيه</w:t>
             </w:r>
           </w:p>
         </w:tc>
@@ -34235,7 +34235,7 @@
             </w:pPr>
             <w:r/>
             <w:r>
-              <w:t>گيلکي زوانه، لاجه ني-يه</w:t>
+              <w:t>گيلکي زوانه، لاجه نيه</w:t>
             </w:r>
           </w:p>
         </w:tc>
@@ -34577,68 +34577,6 @@
             </w:pPr>
             <w:r/>
             <w:r>
-              <w:t>My education will end in one year</w:t>
-            </w:r>
-          </w:p>
-        </w:tc>
-        <w:tc>
-          <w:tcPr>
-            <w:tcW w:type="dxa" w:w="3544"/>
-            <w:vAlign w:val="center"/>
-          </w:tcPr>
-          <w:p>
-            <w:pPr>
-              <w:jc w:val="right"/>
-            </w:pPr>
-            <w:r/>
-            <w:r>
-              <w:t>Year</w:t>
-            </w:r>
-          </w:p>
-        </w:tc>
-        <w:tc>
-          <w:tcPr>
-            <w:tcW w:type="dxa" w:w="3544"/>
-            <w:vAlign w:val="center"/>
-          </w:tcPr>
-          <w:p>
-            <w:pPr>
-              <w:jc w:val="right"/>
-            </w:pPr>
-            <w:r/>
-            <w:r>
-              <w:t>اي سال دئه مي درز تۊمانأ به</w:t>
-            </w:r>
-          </w:p>
-        </w:tc>
-        <w:tc>
-          <w:tcPr>
-            <w:tcW w:type="dxa" w:w="3544"/>
-            <w:vAlign w:val="center"/>
-          </w:tcPr>
-          <w:p>
-            <w:pPr>
-              <w:jc w:val="right"/>
-            </w:pPr>
-            <w:r/>
-            <w:r>
-              <w:t>سال</w:t>
-            </w:r>
-          </w:p>
-        </w:tc>
-      </w:tr>
-      <w:tr>
-        <w:tc>
-          <w:tcPr>
-            <w:tcW w:type="dxa" w:w="3543"/>
-            <w:vAlign w:val="center"/>
-          </w:tcPr>
-          <w:p>
-            <w:pPr>
-              <w:jc w:val="right"/>
-            </w:pPr>
-            <w:r/>
-            <w:r>
               <w:t>What place are we going to?</w:t>
             </w:r>
           </w:p>
@@ -35693,68 +35631,6 @@
             </w:pPr>
             <w:r/>
             <w:r>
-              <w:t>You will understand after you fall over your head</w:t>
-            </w:r>
-          </w:p>
-        </w:tc>
-        <w:tc>
-          <w:tcPr>
-            <w:tcW w:type="dxa" w:w="3544"/>
-            <w:vAlign w:val="center"/>
-          </w:tcPr>
-          <w:p>
-            <w:pPr>
-              <w:jc w:val="right"/>
-            </w:pPr>
-            <w:r/>
-            <w:r>
-              <w:t>Falling Over Your Head</w:t>
-            </w:r>
-          </w:p>
-        </w:tc>
-        <w:tc>
-          <w:tcPr>
-            <w:tcW w:type="dxa" w:w="3544"/>
-            <w:vAlign w:val="center"/>
-          </w:tcPr>
-          <w:p>
-            <w:pPr>
-              <w:jc w:val="right"/>
-            </w:pPr>
-            <w:r/>
-            <w:r>
-              <w:t>سرسۊم کي بکفتي بزين ترأ حالي-به</w:t>
-            </w:r>
-          </w:p>
-        </w:tc>
-        <w:tc>
-          <w:tcPr>
-            <w:tcW w:type="dxa" w:w="3544"/>
-            <w:vAlign w:val="center"/>
-          </w:tcPr>
-          <w:p>
-            <w:pPr>
-              <w:jc w:val="right"/>
-            </w:pPr>
-            <w:r/>
-            <w:r>
-              <w:t>سرسۊم</w:t>
-            </w:r>
-          </w:p>
-        </w:tc>
-      </w:tr>
-      <w:tr>
-        <w:tc>
-          <w:tcPr>
-            <w:tcW w:type="dxa" w:w="3543"/>
-            <w:vAlign w:val="center"/>
-          </w:tcPr>
-          <w:p>
-            <w:pPr>
-              <w:jc w:val="right"/>
-            </w:pPr>
-            <w:r/>
-            <w:r>
               <w:t>He/She rebukes us constantly</w:t>
             </w:r>
           </w:p>
@@ -39567,7 +39443,7 @@
             </w:pPr>
             <w:r/>
             <w:r>
-              <w:t>أن ٚ کاران عنقص ني-يه</w:t>
+              <w:t>أن ٚ کاران عنقص نيه</w:t>
             </w:r>
           </w:p>
         </w:tc>
@@ -39753,7 +39629,7 @@
             </w:pPr>
             <w:r/>
             <w:r>
-              <w:t>حسودي-يأ هيچ عيلاج ني-يه</w:t>
+              <w:t>حسودي-يأ هيچ عيلاج نيه</w:t>
             </w:r>
           </w:p>
         </w:tc>
@@ -41613,7 +41489,7 @@
             </w:pPr>
             <w:r/>
             <w:r>
-              <w:t>فيللي تاودن خيابان ٚ دۊرۊن خؤرم کار ني-يه</w:t>
+              <w:t>فيللي تاودن خيابان ٚ دۊرۊن خؤرم کار نيه</w:t>
             </w:r>
           </w:p>
         </w:tc>
@@ -41645,68 +41521,6 @@
             </w:pPr>
             <w:r/>
             <w:r>
-              <w:t>He/She spat</w:t>
-            </w:r>
-          </w:p>
-        </w:tc>
-        <w:tc>
-          <w:tcPr>
-            <w:tcW w:type="dxa" w:w="3544"/>
-            <w:vAlign w:val="center"/>
-          </w:tcPr>
-          <w:p>
-            <w:pPr>
-              <w:jc w:val="right"/>
-            </w:pPr>
-            <w:r/>
-            <w:r>
-              <w:t>Spit</w:t>
-            </w:r>
-          </w:p>
-        </w:tc>
-        <w:tc>
-          <w:tcPr>
-            <w:tcW w:type="dxa" w:w="3544"/>
-            <w:vAlign w:val="center"/>
-          </w:tcPr>
-          <w:p>
-            <w:pPr>
-              <w:jc w:val="right"/>
-            </w:pPr>
-            <w:r/>
-            <w:r>
-              <w:t>فيللي تاودأ</w:t>
-            </w:r>
-          </w:p>
-        </w:tc>
-        <w:tc>
-          <w:tcPr>
-            <w:tcW w:type="dxa" w:w="3544"/>
-            <w:vAlign w:val="center"/>
-          </w:tcPr>
-          <w:p>
-            <w:pPr>
-              <w:jc w:val="right"/>
-            </w:pPr>
-            <w:r/>
-            <w:r>
-              <w:t>فيللي</w:t>
-            </w:r>
-          </w:p>
-        </w:tc>
-      </w:tr>
-      <w:tr>
-        <w:tc>
-          <w:tcPr>
-            <w:tcW w:type="dxa" w:w="3543"/>
-            <w:vAlign w:val="center"/>
-          </w:tcPr>
-          <w:p>
-            <w:pPr>
-              <w:jc w:val="right"/>
-            </w:pPr>
-            <w:r/>
-            <w:r>
               <w:t>Why are you snuffling?</w:t>
             </w:r>
           </w:p>
@@ -47473,6 +47287,68 @@
             </w:pPr>
             <w:r/>
             <w:r>
+              <w:t>Let's go and ramble around Lahijan</w:t>
+            </w:r>
+          </w:p>
+        </w:tc>
+        <w:tc>
+          <w:tcPr>
+            <w:tcW w:type="dxa" w:w="3544"/>
+            <w:vAlign w:val="center"/>
+          </w:tcPr>
+          <w:p>
+            <w:pPr>
+              <w:jc w:val="right"/>
+            </w:pPr>
+            <w:r/>
+            <w:r>
+              <w:t>Ramble</w:t>
+            </w:r>
+          </w:p>
+        </w:tc>
+        <w:tc>
+          <w:tcPr>
+            <w:tcW w:type="dxa" w:w="3544"/>
+            <w:vAlign w:val="center"/>
+          </w:tcPr>
+          <w:p>
+            <w:pPr>
+              <w:jc w:val="right"/>
+            </w:pPr>
+            <w:r/>
+            <w:r>
+              <w:t>بيشيم لایجؤن گرد ٚ گيج بزنيم</w:t>
+            </w:r>
+          </w:p>
+        </w:tc>
+        <w:tc>
+          <w:tcPr>
+            <w:tcW w:type="dxa" w:w="3544"/>
+            <w:vAlign w:val="center"/>
+          </w:tcPr>
+          <w:p>
+            <w:pPr>
+              <w:jc w:val="right"/>
+            </w:pPr>
+            <w:r/>
+            <w:r>
+              <w:t>گرد ٚ گيج</w:t>
+            </w:r>
+          </w:p>
+        </w:tc>
+      </w:tr>
+      <w:tr>
+        <w:tc>
+          <w:tcPr>
+            <w:tcW w:type="dxa" w:w="3543"/>
+            <w:vAlign w:val="center"/>
+          </w:tcPr>
+          <w:p>
+            <w:pPr>
+              <w:jc w:val="right"/>
+            </w:pPr>
+            <w:r/>
+            <w:r>
               <w:t>Our gathering got canceled</w:t>
             </w:r>
           </w:p>
@@ -49767,6 +49643,68 @@
             </w:pPr>
             <w:r/>
             <w:r>
+              <w:t>Don't trample the flowers</w:t>
+            </w:r>
+          </w:p>
+        </w:tc>
+        <w:tc>
+          <w:tcPr>
+            <w:tcW w:type="dxa" w:w="3544"/>
+            <w:vAlign w:val="center"/>
+          </w:tcPr>
+          <w:p>
+            <w:pPr>
+              <w:jc w:val="right"/>
+            </w:pPr>
+            <w:r/>
+            <w:r>
+              <w:t>Trample</w:t>
+            </w:r>
+          </w:p>
+        </w:tc>
+        <w:tc>
+          <w:tcPr>
+            <w:tcW w:type="dxa" w:w="3544"/>
+            <w:vAlign w:val="center"/>
+          </w:tcPr>
+          <w:p>
+            <w:pPr>
+              <w:jc w:val="right"/>
+            </w:pPr>
+            <w:r/>
+            <w:r>
+              <w:t>گۊلانأ لقد دمج نوا کۊدن</w:t>
+            </w:r>
+          </w:p>
+        </w:tc>
+        <w:tc>
+          <w:tcPr>
+            <w:tcW w:type="dxa" w:w="3544"/>
+            <w:vAlign w:val="center"/>
+          </w:tcPr>
+          <w:p>
+            <w:pPr>
+              <w:jc w:val="right"/>
+            </w:pPr>
+            <w:r/>
+            <w:r>
+              <w:t>لقد دمج</w:t>
+            </w:r>
+          </w:p>
+        </w:tc>
+      </w:tr>
+      <w:tr>
+        <w:tc>
+          <w:tcPr>
+            <w:tcW w:type="dxa" w:w="3543"/>
+            <w:vAlign w:val="center"/>
+          </w:tcPr>
+          <w:p>
+            <w:pPr>
+              <w:jc w:val="right"/>
+            </w:pPr>
+            <w:r/>
+            <w:r>
               <w:t>Throw the ball</w:t>
             </w:r>
           </w:p>
@@ -50821,6 +50759,68 @@
             </w:pPr>
             <w:r/>
             <w:r>
+              <w:t>My backbone hurts</w:t>
+            </w:r>
+          </w:p>
+        </w:tc>
+        <w:tc>
+          <w:tcPr>
+            <w:tcW w:type="dxa" w:w="3544"/>
+            <w:vAlign w:val="center"/>
+          </w:tcPr>
+          <w:p>
+            <w:pPr>
+              <w:jc w:val="right"/>
+            </w:pPr>
+            <w:r/>
+            <w:r>
+              <w:t>Backbone</w:t>
+            </w:r>
+          </w:p>
+        </w:tc>
+        <w:tc>
+          <w:tcPr>
+            <w:tcW w:type="dxa" w:w="3544"/>
+            <w:vAlign w:val="center"/>
+          </w:tcPr>
+          <w:p>
+            <w:pPr>
+              <w:jc w:val="right"/>
+            </w:pPr>
+            <w:r/>
+            <w:r>
+              <w:t>مي مازۊ در کۊنه</w:t>
+            </w:r>
+          </w:p>
+        </w:tc>
+        <w:tc>
+          <w:tcPr>
+            <w:tcW w:type="dxa" w:w="3544"/>
+            <w:vAlign w:val="center"/>
+          </w:tcPr>
+          <w:p>
+            <w:pPr>
+              <w:jc w:val="right"/>
+            </w:pPr>
+            <w:r/>
+            <w:r>
+              <w:t>مازۊ</w:t>
+            </w:r>
+          </w:p>
+        </w:tc>
+      </w:tr>
+      <w:tr>
+        <w:tc>
+          <w:tcPr>
+            <w:tcW w:type="dxa" w:w="3543"/>
+            <w:vAlign w:val="center"/>
+          </w:tcPr>
+          <w:p>
+            <w:pPr>
+              <w:jc w:val="right"/>
+            </w:pPr>
+            <w:r/>
+            <w:r>
               <w:t>Stop being Ridiculous</w:t>
             </w:r>
           </w:p>
@@ -51317,7 +51317,7 @@
             </w:pPr>
             <w:r/>
             <w:r>
-              <w:t>He's the scarecrow of the bean garden</w:t>
+              <w:t>It's the scarecrow of the garden</w:t>
             </w:r>
           </w:p>
         </w:tc>
@@ -51347,7 +51347,7 @@
             </w:pPr>
             <w:r/>
             <w:r>
-              <w:t>باقلا باغ ٚ مترسه</w:t>
+              <w:t>باغ ٚ مترسه</w:t>
             </w:r>
           </w:p>
         </w:tc>
@@ -61763,7 +61763,7 @@
             </w:pPr>
             <w:r/>
             <w:r>
-              <w:t>هيزار ريال دئه پۊل ني-يه</w:t>
+              <w:t>هيزار ريال دئه پۊل نيه</w:t>
             </w:r>
           </w:p>
         </w:tc>

</xml_diff>

<commit_message>
English words added 3.3.1
</commit_message>
<xml_diff>
--- a/Word/Top 1000 Words in Gilaki (English).docx
+++ b/Word/Top 1000 Words in Gilaki (English).docx
@@ -1593,7 +1593,7 @@
             </w:pPr>
             <w:r/>
             <w:r>
-              <w:t>Nasser suddenly entered the room</w:t>
+              <w:t>Naser suddenly entered the room</w:t>
             </w:r>
           </w:p>
         </w:tc>
@@ -4445,7 +4445,7 @@
             </w:pPr>
             <w:r/>
             <w:r>
-              <w:t>It's too cold that steam come from our mouth</w:t>
+              <w:t>It's cold that steam come from our mouth</w:t>
             </w:r>
           </w:p>
         </w:tc>
@@ -4475,7 +4475,7 @@
             </w:pPr>
             <w:r/>
             <w:r>
-              <w:t>جه وس هوا سرده أمي دهنأ ألاو بيرۊن أيه</w:t>
+              <w:t>هوا سرده أمي دهنأ ألاو بيرۊن أيه</w:t>
             </w:r>
           </w:p>
         </w:tc>
@@ -9187,7 +9187,7 @@
             </w:pPr>
             <w:r/>
             <w:r>
-              <w:t>گيلان ٚ بجاران همه بي پا بؤستن دره</w:t>
+              <w:t>گيلان ٚ بجاران همه بي پا بؤستن دريد</w:t>
             </w:r>
           </w:p>
         </w:tc>
@@ -13373,22 +13373,22 @@
             </w:pPr>
             <w:r/>
             <w:r>
-              <w:t>Tiger on those weeks</w:t>
-            </w:r>
-          </w:p>
-        </w:tc>
-        <w:tc>
-          <w:tcPr>
-            <w:tcW w:type="dxa" w:w="3544"/>
-            <w:vAlign w:val="center"/>
-          </w:tcPr>
-          <w:p>
-            <w:pPr>
-              <w:jc w:val="right"/>
-            </w:pPr>
-            <w:r/>
-            <w:r>
-              <w:t>In The Weeks</w:t>
+              <w:t>Take these and throw them far away</w:t>
+            </w:r>
+          </w:p>
+        </w:tc>
+        <w:tc>
+          <w:tcPr>
+            <w:tcW w:type="dxa" w:w="3544"/>
+            <w:vAlign w:val="center"/>
+          </w:tcPr>
+          <w:p>
+            <w:pPr>
+              <w:jc w:val="right"/>
+            </w:pPr>
+            <w:r/>
+            <w:r>
+              <w:t>Far Away</w:t>
             </w:r>
           </w:p>
         </w:tc>
@@ -13435,7 +13435,7 @@
             </w:pPr>
             <w:r/>
             <w:r>
-              <w:t>he's a little boy, he craves</w:t>
+              <w:t>He's a little boy, he craves</w:t>
             </w:r>
           </w:p>
         </w:tc>
@@ -16875,7 +16875,7 @@
             </w:pPr>
             <w:r/>
             <w:r>
-              <w:t>أ زأى چقد ترکمه-يه؟</w:t>
+              <w:t>أ زأى چندر ترکمه-يه؟</w:t>
             </w:r>
           </w:p>
         </w:tc>
@@ -34639,7 +34639,7 @@
             </w:pPr>
             <w:r/>
             <w:r>
-              <w:t>It's too cold I'm getting pneumonia</w:t>
+              <w:t>It's cold I'm getting pneumonia</w:t>
             </w:r>
           </w:p>
         </w:tc>
@@ -34669,7 +34669,7 @@
             </w:pPr>
             <w:r/>
             <w:r>
-              <w:t>جه وس هوا سرده سانچؤ زئن درم</w:t>
+              <w:t>هوا سرده سانچؤ زئن درم</w:t>
             </w:r>
           </w:p>
         </w:tc>
@@ -38079,7 +38079,7 @@
             </w:pPr>
             <w:r/>
             <w:r>
-              <w:t>أيأ چقد گرمه، شه بزم</w:t>
+              <w:t>أيأ چندر گرمه، شه بزم</w:t>
             </w:r>
           </w:p>
         </w:tc>

</xml_diff>

<commit_message>
English words added 3.3.2
</commit_message>
<xml_diff>
--- a/Word/Top 1000 Words in Gilaki (English).docx
+++ b/Word/Top 1000 Words in Gilaki (English).docx
@@ -6583,7 +6583,7 @@
             </w:pPr>
             <w:r/>
             <w:r>
-              <w:t>أن ٚ باقي بمانسته    ٰ چي بۊکۊنم؟</w:t>
+              <w:t>أن ٚ باقي بمانسته     ٰ چي بۊکۊنم؟</w:t>
             </w:r>
           </w:p>
         </w:tc>
@@ -11729,7 +11729,7 @@
             </w:pPr>
             <w:r/>
             <w:r>
-              <w:t>أشان خأئيد همه    ٰ بۊکۊشيد</w:t>
+              <w:t>أشان خأئيد همه     ٰ بۊکۊشيد</w:t>
             </w:r>
           </w:p>
         </w:tc>
@@ -12969,7 +12969,7 @@
             </w:pPr>
             <w:r/>
             <w:r>
-              <w:t>أمي مؤبل ٚ دسته    ٰ پت بزه</w:t>
+              <w:t>أمي مؤبل ٚ دسته     ٰ پت بزه</w:t>
             </w:r>
           </w:p>
         </w:tc>
@@ -18487,7 +18487,7 @@
             </w:pPr>
             <w:r/>
             <w:r>
-              <w:t>پارچهˈ همهˈ تۊرتۊره     ٰ کۊد</w:t>
+              <w:t>پارچهˈ همهˈ تۊرتۊره      ٰ کۊد</w:t>
             </w:r>
           </w:p>
         </w:tc>
@@ -19231,7 +19231,7 @@
             </w:pPr>
             <w:r/>
             <w:r>
-              <w:t>سجاد ؤ أکبر تۊکاپرهˈ ديبيد</w:t>
+              <w:t>فرزاد ؤ أحمد تۊکاپرهˈ ديبيد</w:t>
             </w:r>
           </w:p>
         </w:tc>
@@ -19603,7 +19603,7 @@
             </w:pPr>
             <w:r/>
             <w:r>
-              <w:t>تي وسيله    ٰن کابينت ٚ جؤر نهأ</w:t>
+              <w:t>تي وسيله     ٰن کابينت ٚ جؤر نهأ</w:t>
             </w:r>
           </w:p>
         </w:tc>
@@ -20471,7 +20471,7 @@
             </w:pPr>
             <w:r/>
             <w:r>
-              <w:t>خۊ وسيله    ٰنأ جيجاماما کۊدن دره</w:t>
+              <w:t>خۊ وسيله     ٰنأ جيجاماما کۊدن دره</w:t>
             </w:r>
           </w:p>
         </w:tc>
@@ -22269,7 +22269,7 @@
             </w:pPr>
             <w:r/>
             <w:r>
-              <w:t>پارچه     ٰ چارکۊنج واوين</w:t>
+              <w:t>پارچه      ٰ چارکۊنج واوين</w:t>
             </w:r>
           </w:p>
         </w:tc>
@@ -23013,7 +23013,7 @@
             </w:pPr>
             <w:r/>
             <w:r>
-              <w:t>چمچه    ٰ بيدئي؟</w:t>
+              <w:t>چمچه     ٰ بيدئي؟</w:t>
             </w:r>
           </w:p>
         </w:tc>
@@ -30577,7 +30577,7 @@
             </w:pPr>
             <w:r/>
             <w:r>
-              <w:t>ديرۊ شيمي کۊچه    ٰ دٚوارستم</w:t>
+              <w:t>ديرۊ شيمي کۊچه     ٰ دٚوارستم</w:t>
             </w:r>
           </w:p>
         </w:tc>
@@ -34855,7 +34855,7 @@
             </w:pPr>
             <w:r/>
             <w:r>
-              <w:t>تي وسيله    ٰنأ بنه ميز ٚ سر</w:t>
+              <w:t>تي وسيله     ٰنأ بنه ميز ٚ سر</w:t>
             </w:r>
           </w:p>
         </w:tc>
@@ -36343,7 +36343,7 @@
             </w:pPr>
             <w:r/>
             <w:r>
-              <w:t>سٚفره     ٰ بۊشؤستم</w:t>
+              <w:t>سٚفره      ٰ بۊشؤستم</w:t>
             </w:r>
           </w:p>
         </w:tc>
@@ -41241,7 +41241,7 @@
             </w:pPr>
             <w:r/>
             <w:r>
-              <w:t>سٚفره     ٰ فلگان</w:t>
+              <w:t>سٚفره      ٰ فلگان</w:t>
             </w:r>
           </w:p>
         </w:tc>
@@ -44651,7 +44651,7 @@
             </w:pPr>
             <w:r/>
             <w:r>
-              <w:t>بۊشۊ اۊ کلانه    ٰ بأور</w:t>
+              <w:t>بۊشۊ اۊ کلانه     ٰ بأور</w:t>
             </w:r>
           </w:p>
         </w:tc>
@@ -44899,7 +44899,7 @@
             </w:pPr>
             <w:r/>
             <w:r>
-              <w:t>بۊشۊ کله    ٰ وأگيران</w:t>
+              <w:t>بۊشۊ کله     ٰ وأگيران</w:t>
             </w:r>
           </w:p>
         </w:tc>
@@ -46573,7 +46573,7 @@
             </w:pPr>
             <w:r/>
             <w:r>
-              <w:t>جغله    ٰ ببر گاره دۊرۊن بۊخۊسان</w:t>
+              <w:t>جغله     ٰ ببر گاره دۊرۊن بۊخۊسان</w:t>
             </w:r>
           </w:p>
         </w:tc>
@@ -49549,7 +49549,7 @@
             </w:pPr>
             <w:r/>
             <w:r>
-              <w:t>اۊ لته    ٰ مرأ فأدن ميزأ پأکۊنم</w:t>
+              <w:t>اۊ لته     ٰ مرأ فأدن ميزأ پأکۊنم</w:t>
             </w:r>
           </w:p>
         </w:tc>
@@ -49735,7 +49735,7 @@
             </w:pPr>
             <w:r/>
             <w:r>
-              <w:t>لپه    ٰ تأود</w:t>
+              <w:t>لپه     ٰ تأود</w:t>
             </w:r>
           </w:p>
         </w:tc>
@@ -50293,7 +50293,7 @@
             </w:pPr>
             <w:r/>
             <w:r>
-              <w:t>مئوه    ٰنأ بۊشؤستي؟</w:t>
+              <w:t>مئوه     ٰنأ بۊشؤستي؟</w:t>
             </w:r>
           </w:p>
         </w:tc>
@@ -52587,7 +52587,7 @@
             </w:pPr>
             <w:r/>
             <w:r>
-              <w:t>أمين خۊ مچه    ٰ عمل بۊکۊده</w:t>
+              <w:t>أمين خۊ مچه     ٰ عمل بۊکۊده</w:t>
             </w:r>
           </w:p>
         </w:tc>
@@ -57423,7 +57423,7 @@
             </w:pPr>
             <w:r/>
             <w:r>
-              <w:t>ايپچه اۊشنتر همه    ٰ وارسي کۊديد</w:t>
+              <w:t>ايپچه اۊشنتر همه     ٰ وارسي کۊديد</w:t>
             </w:r>
           </w:p>
         </w:tc>
@@ -57857,7 +57857,7 @@
             </w:pPr>
             <w:r/>
             <w:r>
-              <w:t>اۊن چیسه تي دينأ وأسئن دري؟</w:t>
+              <w:t>اۊن چیسه تي ديمأ وأسئن دري؟</w:t>
             </w:r>
           </w:p>
         </w:tc>
@@ -58539,7 +58539,7 @@
             </w:pPr>
             <w:r/>
             <w:r>
-              <w:t>گاب خۊ مانده    ٰ واليشتن دره</w:t>
+              <w:t>گاب خۊ مانده     ٰ واليشتن دره</w:t>
             </w:r>
           </w:p>
         </w:tc>
@@ -59779,7 +59779,7 @@
             </w:pPr>
             <w:r/>
             <w:r>
-              <w:t>مي اينستا ولگأ دأري؟</w:t>
+              <w:t>مي اينستاگرام ولگأ دأري؟</w:t>
             </w:r>
           </w:p>
         </w:tc>

</xml_diff>